<commit_message>
modified trialNum and add 10-trial rest
</commit_message>
<xml_diff>
--- a/实验操作说明.docx
+++ b/实验操作说明.docx
@@ -1,6 +1,6 @@
 
 <file path=word/document.xml><?xml version="1.0" encoding="utf-8"?>
-<w:document xmlns:wpc="http://schemas.microsoft.com/office/word/2010/wordprocessingCanvas" xmlns:cx="http://schemas.microsoft.com/office/drawing/2014/chartex" xmlns:cx1="http://schemas.microsoft.com/office/drawing/2015/9/8/chartex" xmlns:cx2="http://schemas.microsoft.com/office/drawing/2015/10/21/chartex" xmlns:cx3="http://schemas.microsoft.com/office/drawing/2016/5/9/chartex" xmlns:cx4="http://schemas.microsoft.com/office/drawing/2016/5/10/chartex" xmlns:cx5="http://schemas.microsoft.com/office/drawing/2016/5/11/chartex" xmlns:cx6="http://schemas.microsoft.com/office/drawing/2016/5/12/chartex" xmlns:cx7="http://schemas.microsoft.com/office/drawing/2016/5/13/chartex" xmlns:cx8="http://schemas.microsoft.com/office/drawing/2016/5/14/chartex" xmlns:mc="http://schemas.openxmlformats.org/markup-compatibility/2006" xmlns:aink="http://schemas.microsoft.com/office/drawing/2016/ink" xmlns:am3d="http://schemas.microsoft.com/office/drawing/2017/model3d" xmlns:o="urn:schemas-microsoft-com:office:office" xmlns:oel="http://schemas.microsoft.com/office/2019/extlst" xmlns:r="http://schemas.openxmlformats.org/officeDocument/2006/relationships" xmlns:m="http://schemas.openxmlformats.org/officeDocument/2006/math" xmlns:v="urn:schemas-microsoft-com:vml" xmlns:wp14="http://schemas.microsoft.com/office/word/2010/wordprocessingDrawing" xmlns:wp="http://schemas.openxmlformats.org/drawingml/2006/wordprocessingDrawing" xmlns:w10="urn:schemas-microsoft-com:office:word" xmlns:w="http://schemas.openxmlformats.org/wordprocessingml/2006/main" xmlns:w14="http://schemas.microsoft.com/office/word/2010/wordml" xmlns:w15="http://schemas.microsoft.com/office/word/2012/wordml" xmlns:w16cex="http://schemas.microsoft.com/office/word/2018/wordml/cex" xmlns:w16cid="http://schemas.microsoft.com/office/word/2016/wordml/cid" xmlns:w16="http://schemas.microsoft.com/office/word/2018/wordml" xmlns:w16du="http://schemas.microsoft.com/office/word/2023/wordml/word16du" xmlns:w16sdtdh="http://schemas.microsoft.com/office/word/2020/wordml/sdtdatahash" xmlns:w16sdtfl="http://schemas.microsoft.com/office/word/2024/wordml/sdtformatlock" xmlns:w16se="http://schemas.microsoft.com/office/word/2015/wordml/symex" xmlns:wpg="http://schemas.microsoft.com/office/word/2010/wordprocessingGroup" xmlns:wpi="http://schemas.microsoft.com/office/word/2010/wordprocessingInk" xmlns:wne="http://schemas.microsoft.com/office/word/2006/wordml" xmlns:wps="http://schemas.microsoft.com/office/word/2010/wordprocessingShape" mc:Ignorable="w14 w15 w16se w16cid w16 w16cex w16sdtdh w16sdtfl w16du wp14">
+<w:document xmlns:wpc="http://schemas.microsoft.com/office/word/2010/wordprocessingCanvas" xmlns:cx="http://schemas.microsoft.com/office/drawing/2014/chartex" xmlns:cx1="http://schemas.microsoft.com/office/drawing/2015/9/8/chartex" xmlns:cx2="http://schemas.microsoft.com/office/drawing/2015/10/21/chartex" xmlns:cx3="http://schemas.microsoft.com/office/drawing/2016/5/9/chartex" xmlns:cx4="http://schemas.microsoft.com/office/drawing/2016/5/10/chartex" xmlns:cx5="http://schemas.microsoft.com/office/drawing/2016/5/11/chartex" xmlns:cx6="http://schemas.microsoft.com/office/drawing/2016/5/12/chartex" xmlns:cx7="http://schemas.microsoft.com/office/drawing/2016/5/13/chartex" xmlns:cx8="http://schemas.microsoft.com/office/drawing/2016/5/14/chartex" xmlns:mc="http://schemas.openxmlformats.org/markup-compatibility/2006" xmlns:aink="http://schemas.microsoft.com/office/drawing/2016/ink" xmlns:am3d="http://schemas.microsoft.com/office/drawing/2017/model3d" xmlns:o="urn:schemas-microsoft-com:office:office" xmlns:oel="http://schemas.microsoft.com/office/2019/extlst" xmlns:r="http://schemas.openxmlformats.org/officeDocument/2006/relationships" xmlns:m="http://schemas.openxmlformats.org/officeDocument/2006/math" xmlns:v="urn:schemas-microsoft-com:vml" xmlns:wp14="http://schemas.microsoft.com/office/word/2010/wordprocessingDrawing" xmlns:wp="http://schemas.openxmlformats.org/drawingml/2006/wordprocessingDrawing" xmlns:w10="urn:schemas-microsoft-com:office:word" xmlns:w="http://schemas.openxmlformats.org/wordprocessingml/2006/main" xmlns:w14="http://schemas.microsoft.com/office/word/2010/wordml" xmlns:w15="http://schemas.microsoft.com/office/word/2012/wordml" xmlns:w16cex="http://schemas.microsoft.com/office/word/2018/wordml/cex" xmlns:w16cid="http://schemas.microsoft.com/office/word/2016/wordml/cid" xmlns:w16="http://schemas.microsoft.com/office/word/2018/wordml" xmlns:w16du="http://schemas.microsoft.com/office/word/2023/wordml/word16du" xmlns:w16sdtdh="http://schemas.microsoft.com/office/word/2020/wordml/sdtdatahash" xmlns:w16se="http://schemas.microsoft.com/office/word/2015/wordml/symex" xmlns:wpg="http://schemas.microsoft.com/office/word/2010/wordprocessingGroup" xmlns:wpi="http://schemas.microsoft.com/office/word/2010/wordprocessingInk" xmlns:wne="http://schemas.microsoft.com/office/word/2006/wordml" xmlns:wps="http://schemas.microsoft.com/office/word/2010/wordprocessingShape" mc:Ignorable="w14 w15 w16se w16cid w16 w16cex w16sdtdh w16du wp14">
   <w:body>
     <w:p>
       <w:pPr>
@@ -26,7 +26,7 @@
       <w:pPr>
         <w:spacing w:afterLines="50" w:after="156"/>
         <w:rPr>
-          <w:rFonts w:asciiTheme="minorEastAsia" w:hAnsiTheme="minorEastAsia" w:hint="eastAsia"/>
+          <w:rFonts w:asciiTheme="minorEastAsia" w:hAnsiTheme="minorEastAsia"/>
           <w:b/>
           <w:sz w:val="36"/>
           <w:szCs w:val="32"/>
@@ -45,7 +45,7 @@
     <w:p>
       <w:pPr>
         <w:rPr>
-          <w:rFonts w:asciiTheme="minorEastAsia" w:hAnsiTheme="minorEastAsia" w:hint="eastAsia"/>
+          <w:rFonts w:asciiTheme="minorEastAsia" w:hAnsiTheme="minorEastAsia"/>
           <w:sz w:val="24"/>
         </w:rPr>
       </w:pPr>
@@ -74,7 +74,7 @@
     <w:p>
       <w:pPr>
         <w:rPr>
-          <w:rFonts w:asciiTheme="minorEastAsia" w:hAnsiTheme="minorEastAsia" w:hint="eastAsia"/>
+          <w:rFonts w:asciiTheme="minorEastAsia" w:hAnsiTheme="minorEastAsia"/>
           <w:sz w:val="24"/>
         </w:rPr>
       </w:pPr>
@@ -97,7 +97,7 @@
       <w:pPr>
         <w:ind w:firstLineChars="400" w:firstLine="960"/>
         <w:rPr>
-          <w:rFonts w:asciiTheme="minorEastAsia" w:hAnsiTheme="minorEastAsia" w:hint="eastAsia"/>
+          <w:rFonts w:asciiTheme="minorEastAsia" w:hAnsiTheme="minorEastAsia"/>
           <w:sz w:val="24"/>
         </w:rPr>
       </w:pPr>
@@ -216,7 +216,7 @@
     <w:p>
       <w:pPr>
         <w:rPr>
-          <w:rFonts w:asciiTheme="minorEastAsia" w:hAnsiTheme="minorEastAsia" w:hint="eastAsia"/>
+          <w:rFonts w:asciiTheme="minorEastAsia" w:hAnsiTheme="minorEastAsia"/>
           <w:sz w:val="24"/>
         </w:rPr>
       </w:pPr>
@@ -225,7 +225,7 @@
       <w:pPr>
         <w:spacing w:afterLines="50" w:after="156"/>
         <w:rPr>
-          <w:rFonts w:asciiTheme="minorEastAsia" w:hAnsiTheme="minorEastAsia" w:hint="eastAsia"/>
+          <w:rFonts w:asciiTheme="minorEastAsia" w:hAnsiTheme="minorEastAsia"/>
           <w:b/>
           <w:sz w:val="36"/>
           <w:szCs w:val="32"/>
@@ -259,7 +259,7 @@
         </w:numPr>
         <w:contextualSpacing w:val="0"/>
         <w:rPr>
-          <w:rFonts w:asciiTheme="minorEastAsia" w:hAnsiTheme="minorEastAsia" w:hint="eastAsia"/>
+          <w:rFonts w:asciiTheme="minorEastAsia" w:hAnsiTheme="minorEastAsia"/>
           <w:b/>
           <w:bCs/>
           <w:sz w:val="28"/>
@@ -306,7 +306,7 @@
         </w:numPr>
         <w:contextualSpacing w:val="0"/>
         <w:rPr>
-          <w:rFonts w:asciiTheme="minorEastAsia" w:hAnsiTheme="minorEastAsia" w:hint="eastAsia"/>
+          <w:rFonts w:asciiTheme="minorEastAsia" w:hAnsiTheme="minorEastAsia"/>
           <w:b/>
           <w:bCs/>
           <w:sz w:val="28"/>
@@ -343,7 +343,7 @@
         </w:numPr>
         <w:contextualSpacing w:val="0"/>
         <w:rPr>
-          <w:rFonts w:asciiTheme="minorEastAsia" w:hAnsiTheme="minorEastAsia" w:hint="eastAsia"/>
+          <w:rFonts w:asciiTheme="minorEastAsia" w:hAnsiTheme="minorEastAsia"/>
           <w:sz w:val="24"/>
         </w:rPr>
       </w:pPr>
@@ -532,7 +532,7 @@
         </w:numPr>
         <w:contextualSpacing w:val="0"/>
         <w:rPr>
-          <w:rFonts w:asciiTheme="minorEastAsia" w:hAnsiTheme="minorEastAsia" w:hint="eastAsia"/>
+          <w:rFonts w:asciiTheme="minorEastAsia" w:hAnsiTheme="minorEastAsia"/>
           <w:sz w:val="24"/>
         </w:rPr>
       </w:pPr>
@@ -653,15 +653,7 @@
           <w:sz w:val="24"/>
           <w:highlight w:val="lightGray"/>
         </w:rPr>
-        <w:t>test the next volume</w:t>
-      </w:r>
-      <w:r>
-        <w:rPr>
-          <w:rFonts w:asciiTheme="minorEastAsia" w:hAnsiTheme="minorEastAsia" w:hint="eastAsia"/>
-          <w:sz w:val="24"/>
-          <w:highlight w:val="lightGray"/>
-        </w:rPr>
-        <w:t>...</w:t>
+        <w:t>test the next volume...</w:t>
       </w:r>
       <w:r>
         <w:rPr>
@@ -690,28 +682,7 @@
           <w:sz w:val="24"/>
         </w:rPr>
         <w:lastRenderedPageBreak/>
-        <w:t>于吸音棉中，如</w:t>
-      </w:r>
-      <w:r>
-        <w:rPr>
-          <w:rFonts w:asciiTheme="minorEastAsia" w:hAnsiTheme="minorEastAsia" w:hint="eastAsia"/>
-          <w:sz w:val="24"/>
-        </w:rPr>
-        <w:t>下</w:t>
-      </w:r>
-      <w:r>
-        <w:rPr>
-          <w:rFonts w:asciiTheme="minorEastAsia" w:hAnsiTheme="minorEastAsia" w:hint="eastAsia"/>
-          <w:sz w:val="24"/>
-        </w:rPr>
-        <w:t>图</w:t>
-      </w:r>
-      <w:r>
-        <w:rPr>
-          <w:rFonts w:asciiTheme="minorEastAsia" w:hAnsiTheme="minorEastAsia" w:hint="eastAsia"/>
-          <w:sz w:val="24"/>
-        </w:rPr>
-        <w:t>。</w:t>
+        <w:t>于吸音棉中，如下图。</w:t>
       </w:r>
       <w:r>
         <w:rPr>
@@ -820,10 +791,10 @@
           <w:sz w:val="24"/>
         </w:rPr>
         <w:drawing>
-          <wp:inline distT="0" distB="0" distL="0" distR="0" wp14:anchorId="5B4ED323" wp14:editId="356BB29D">
-            <wp:extent cx="1567387" cy="1353167"/>
-            <wp:effectExtent l="0" t="6985" r="6985" b="6985"/>
-            <wp:docPr id="1843779365" name="图片 2" descr="手上的戒指&#10;&#10;AI 生成的内容可能不正确。"/>
+          <wp:inline distT="0" distB="0" distL="0" distR="0" wp14:anchorId="06A63490" wp14:editId="4F93D8B0">
+            <wp:extent cx="1529478" cy="1581150"/>
+            <wp:effectExtent l="0" t="0" r="0" b="0"/>
+            <wp:docPr id="272510629" name="图片 2"/>
             <wp:cNvGraphicFramePr>
               <a:graphicFrameLocks xmlns:a="http://schemas.openxmlformats.org/drawingml/2006/main" noChangeAspect="1"/>
             </wp:cNvGraphicFramePr>
@@ -831,7 +802,7 @@
               <a:graphicData uri="http://schemas.openxmlformats.org/drawingml/2006/picture">
                 <pic:pic xmlns:pic="http://schemas.openxmlformats.org/drawingml/2006/picture">
                   <pic:nvPicPr>
-                    <pic:cNvPr id="1843779365" name="图片 2" descr="手上的戒指&#10;&#10;AI 生成的内容可能不正确。"/>
+                    <pic:cNvPr id="0" name="Picture 2"/>
                     <pic:cNvPicPr>
                       <a:picLocks noChangeAspect="1" noChangeArrowheads="1"/>
                     </pic:cNvPicPr>
@@ -844,15 +815,13 @@
                         </a:ext>
                       </a:extLst>
                     </a:blip>
-                    <a:srcRect l="11007" r="23880"/>
-                    <a:stretch>
-                      <a:fillRect/>
-                    </a:stretch>
+                    <a:srcRect l="8540" t="20910" r="17112" b="35857"/>
+                    <a:stretch/>
                   </pic:blipFill>
                   <pic:spPr bwMode="auto">
-                    <a:xfrm rot="5400000">
+                    <a:xfrm>
                       <a:off x="0" y="0"/>
-                      <a:ext cx="1613378" cy="1392872"/>
+                      <a:ext cx="1534256" cy="1586090"/>
                     </a:xfrm>
                     <a:prstGeom prst="rect">
                       <a:avLst/>
@@ -880,7 +849,65 @@
           <w:sz w:val="24"/>
         </w:rPr>
         <w:drawing>
-          <wp:inline distT="0" distB="0" distL="0" distR="0" wp14:anchorId="2F89E54F" wp14:editId="1678DAB9">
+          <wp:inline distT="0" distB="0" distL="0" distR="0" wp14:anchorId="7379DC3A" wp14:editId="7B2B84D5">
+            <wp:extent cx="1428695" cy="1583055"/>
+            <wp:effectExtent l="0" t="0" r="635" b="0"/>
+            <wp:docPr id="652961874" name="图片 4"/>
+            <wp:cNvGraphicFramePr>
+              <a:graphicFrameLocks xmlns:a="http://schemas.openxmlformats.org/drawingml/2006/main" noChangeAspect="1"/>
+            </wp:cNvGraphicFramePr>
+            <a:graphic xmlns:a="http://schemas.openxmlformats.org/drawingml/2006/main">
+              <a:graphicData uri="http://schemas.openxmlformats.org/drawingml/2006/picture">
+                <pic:pic xmlns:pic="http://schemas.openxmlformats.org/drawingml/2006/picture">
+                  <pic:nvPicPr>
+                    <pic:cNvPr id="0" name="Picture 3"/>
+                    <pic:cNvPicPr>
+                      <a:picLocks noChangeAspect="1" noChangeArrowheads="1"/>
+                    </pic:cNvPicPr>
+                  </pic:nvPicPr>
+                  <pic:blipFill rotWithShape="1">
+                    <a:blip r:embed="rId8" cstate="print">
+                      <a:extLst>
+                        <a:ext uri="{28A0092B-C50C-407E-A947-70E740481C1C}">
+                          <a14:useLocalDpi xmlns:a14="http://schemas.microsoft.com/office/drawing/2010/main" val="0"/>
+                        </a:ext>
+                      </a:extLst>
+                    </a:blip>
+                    <a:srcRect l="11636" t="15036" r="14636" b="39012"/>
+                    <a:stretch/>
+                  </pic:blipFill>
+                  <pic:spPr bwMode="auto">
+                    <a:xfrm>
+                      <a:off x="0" y="0"/>
+                      <a:ext cx="1433948" cy="1588875"/>
+                    </a:xfrm>
+                    <a:prstGeom prst="rect">
+                      <a:avLst/>
+                    </a:prstGeom>
+                    <a:noFill/>
+                    <a:ln>
+                      <a:noFill/>
+                    </a:ln>
+                    <a:extLst>
+                      <a:ext uri="{53640926-AAD7-44D8-BBD7-CCE9431645EC}">
+                        <a14:shadowObscured xmlns:a14="http://schemas.microsoft.com/office/drawing/2010/main"/>
+                      </a:ext>
+                    </a:extLst>
+                  </pic:spPr>
+                </pic:pic>
+              </a:graphicData>
+            </a:graphic>
+          </wp:inline>
+        </w:drawing>
+      </w:r>
+      <w:r>
+        <w:rPr>
+          <w:rFonts w:asciiTheme="minorEastAsia" w:hAnsiTheme="minorEastAsia"/>
+          <w:noProof/>
+          <w:sz w:val="24"/>
+        </w:rPr>
+        <w:drawing>
+          <wp:inline distT="0" distB="0" distL="0" distR="0" wp14:anchorId="2F89E54F" wp14:editId="16495C47">
             <wp:extent cx="1327150" cy="1578779"/>
             <wp:effectExtent l="0" t="0" r="6350" b="2540"/>
             <wp:docPr id="1571500913" name="图片 1"/>
@@ -897,7 +924,7 @@
                     </pic:cNvPicPr>
                   </pic:nvPicPr>
                   <pic:blipFill rotWithShape="1">
-                    <a:blip r:embed="rId8" cstate="print">
+                    <a:blip r:embed="rId9" cstate="print">
                       <a:extLst>
                         <a:ext uri="{28A0092B-C50C-407E-A947-70E740481C1C}">
                           <a14:useLocalDpi xmlns:a14="http://schemas.microsoft.com/office/drawing/2010/main" val="0"/>
@@ -943,7 +970,7 @@
         </w:numPr>
         <w:contextualSpacing w:val="0"/>
         <w:rPr>
-          <w:rFonts w:asciiTheme="minorEastAsia" w:hAnsiTheme="minorEastAsia" w:hint="eastAsia"/>
+          <w:rFonts w:asciiTheme="minorEastAsia" w:hAnsiTheme="minorEastAsia"/>
           <w:b/>
           <w:bCs/>
           <w:sz w:val="28"/>
@@ -958,17 +985,7 @@
           <w:sz w:val="28"/>
           <w:szCs w:val="24"/>
         </w:rPr>
-        <w:t>被试练习</w:t>
-      </w:r>
-      <w:r>
-        <w:rPr>
-          <w:rFonts w:asciiTheme="minorEastAsia" w:hAnsiTheme="minorEastAsia" w:hint="eastAsia"/>
-          <w:b/>
-          <w:bCs/>
-          <w:sz w:val="28"/>
-          <w:szCs w:val="24"/>
-        </w:rPr>
-        <w:t>流程：</w:t>
+        <w:t>被试练习流程：</w:t>
       </w:r>
     </w:p>
     <w:p>
@@ -977,7 +994,7 @@
         <w:ind w:left="420" w:firstLine="420"/>
         <w:contextualSpacing w:val="0"/>
         <w:rPr>
-          <w:rFonts w:asciiTheme="minorEastAsia" w:hAnsiTheme="minorEastAsia" w:hint="eastAsia"/>
+          <w:rFonts w:asciiTheme="minorEastAsia" w:hAnsiTheme="minorEastAsia"/>
           <w:b/>
           <w:bCs/>
           <w:i/>
@@ -1229,7 +1246,7 @@
         <w:ind w:left="420" w:firstLine="420"/>
         <w:contextualSpacing w:val="0"/>
         <w:rPr>
-          <w:rFonts w:asciiTheme="minorEastAsia" w:hAnsiTheme="minorEastAsia" w:hint="eastAsia"/>
+          <w:rFonts w:asciiTheme="minorEastAsia" w:hAnsiTheme="minorEastAsia"/>
           <w:b/>
           <w:bCs/>
           <w:i/>
@@ -1290,7 +1307,30 @@
           <w:iCs/>
           <w:sz w:val="24"/>
         </w:rPr>
-        <w:t>的是音调变高的示例，此时您需要尽快按下“上箭头”</w:t>
+        <w:t>的是音调变高的示例，此时您需要</w:t>
+      </w:r>
+      <w:r>
+        <w:rPr>
+          <w:rFonts w:asciiTheme="minorEastAsia" w:hAnsiTheme="minorEastAsia" w:hint="eastAsia"/>
+          <w:b/>
+          <w:bCs/>
+          <w:i/>
+          <w:iCs/>
+          <w:sz w:val="24"/>
+          <w:u w:val="single"/>
+        </w:rPr>
+        <w:t>尽快</w:t>
+      </w:r>
+      <w:r>
+        <w:rPr>
+          <w:rFonts w:asciiTheme="minorEastAsia" w:hAnsiTheme="minorEastAsia" w:hint="eastAsia"/>
+          <w:b/>
+          <w:bCs/>
+          <w:i/>
+          <w:iCs/>
+          <w:sz w:val="24"/>
+        </w:rPr>
+        <w:t>按下“上箭头”</w:t>
       </w:r>
       <w:r>
         <w:rPr>
@@ -1374,21 +1414,7 @@
           <w:rFonts w:asciiTheme="minorEastAsia" w:hAnsiTheme="minorEastAsia" w:hint="eastAsia"/>
           <w:sz w:val="24"/>
         </w:rPr>
-        <w:t>2</w:t>
-      </w:r>
-      <w:r>
-        <w:rPr>
-          <w:rFonts w:asciiTheme="minorEastAsia" w:hAnsiTheme="minorEastAsia" w:hint="eastAsia"/>
-          <w:sz w:val="24"/>
-        </w:rPr>
-        <w:t>，耳机播放</w:t>
-      </w:r>
-      <w:r>
-        <w:rPr>
-          <w:rFonts w:asciiTheme="minorEastAsia" w:hAnsiTheme="minorEastAsia" w:hint="eastAsia"/>
-          <w:sz w:val="24"/>
-        </w:rPr>
-        <w:t>低</w:t>
+        <w:t>2，耳机播放低</w:t>
       </w:r>
       <w:r>
         <w:rPr>
@@ -1411,7 +1437,7 @@
         <w:ind w:left="420" w:firstLine="420"/>
         <w:contextualSpacing w:val="0"/>
         <w:rPr>
-          <w:rFonts w:asciiTheme="minorEastAsia" w:hAnsiTheme="minorEastAsia" w:hint="eastAsia"/>
+          <w:rFonts w:asciiTheme="minorEastAsia" w:hAnsiTheme="minorEastAsia"/>
           <w:b/>
           <w:bCs/>
           <w:i/>
@@ -1449,51 +1475,30 @@
           <w:iCs/>
           <w:sz w:val="24"/>
         </w:rPr>
-        <w:t>一旦听到音调变低，则</w:t>
-      </w:r>
-      <w:r>
-        <w:rPr>
-          <w:rFonts w:asciiTheme="minorEastAsia" w:hAnsiTheme="minorEastAsia" w:hint="eastAsia"/>
-          <w:b/>
-          <w:bCs/>
-          <w:i/>
-          <w:iCs/>
-          <w:sz w:val="24"/>
-        </w:rPr>
-        <w:t>需要尽快按下</w:t>
-      </w:r>
-      <w:r>
-        <w:rPr>
-          <w:rFonts w:asciiTheme="minorEastAsia" w:hAnsiTheme="minorEastAsia" w:hint="eastAsia"/>
-          <w:b/>
-          <w:bCs/>
-          <w:i/>
-          <w:iCs/>
-          <w:sz w:val="24"/>
-        </w:rPr>
-        <w:t>“下</w:t>
-      </w:r>
-      <w:r>
-        <w:rPr>
-          <w:rFonts w:asciiTheme="minorEastAsia" w:hAnsiTheme="minorEastAsia" w:hint="eastAsia"/>
-          <w:b/>
-          <w:bCs/>
-          <w:i/>
-          <w:iCs/>
-          <w:sz w:val="24"/>
-        </w:rPr>
-        <w:t>箭头</w:t>
-      </w:r>
-      <w:r>
-        <w:rPr>
-          <w:rFonts w:asciiTheme="minorEastAsia" w:hAnsiTheme="minorEastAsia" w:hint="eastAsia"/>
-          <w:b/>
-          <w:bCs/>
-          <w:i/>
-          <w:iCs/>
-          <w:sz w:val="24"/>
-        </w:rPr>
-        <w:t>”</w:t>
+        <w:t>一旦听到音调变低，则需要</w:t>
+      </w:r>
+      <w:r>
+        <w:rPr>
+          <w:rFonts w:asciiTheme="minorEastAsia" w:hAnsiTheme="minorEastAsia" w:hint="eastAsia"/>
+          <w:b/>
+          <w:bCs/>
+          <w:i/>
+          <w:iCs/>
+          <w:sz w:val="24"/>
+          <w:u w:val="single"/>
+        </w:rPr>
+        <w:t>尽快</w:t>
+      </w:r>
+      <w:r>
+        <w:rPr>
+          <w:rFonts w:asciiTheme="minorEastAsia" w:hAnsiTheme="minorEastAsia" w:hint="eastAsia"/>
+          <w:b/>
+          <w:bCs/>
+          <w:i/>
+          <w:iCs/>
+          <w:sz w:val="24"/>
+        </w:rPr>
+        <w:t>按下“下箭头”</w:t>
       </w:r>
       <w:r>
         <w:rPr>
@@ -1526,7 +1531,29 @@
           <w:iCs/>
           <w:sz w:val="24"/>
         </w:rPr>
-        <w:t>数个示例</w:t>
+        <w:t>几</w:t>
+      </w:r>
+      <w:r>
+        <w:rPr>
+          <w:rFonts w:asciiTheme="minorEastAsia" w:hAnsiTheme="minorEastAsia" w:hint="eastAsia"/>
+          <w:b/>
+          <w:bCs/>
+          <w:i/>
+          <w:iCs/>
+          <w:sz w:val="24"/>
+        </w:rPr>
+        <w:t>个示例</w:t>
+      </w:r>
+      <w:r>
+        <w:rPr>
+          <w:rFonts w:asciiTheme="minorEastAsia" w:hAnsiTheme="minorEastAsia" w:hint="eastAsia"/>
+          <w:b/>
+          <w:bCs/>
+          <w:i/>
+          <w:iCs/>
+          <w:sz w:val="24"/>
+        </w:rPr>
+        <w:t>，但不给您任何提示，请您根据自己的感觉来判断：</w:t>
       </w:r>
     </w:p>
     <w:p>
@@ -1590,21 +1617,7 @@
           <w:rFonts w:asciiTheme="minorEastAsia" w:hAnsiTheme="minorEastAsia" w:hint="eastAsia"/>
           <w:sz w:val="24"/>
         </w:rPr>
-        <w:t>或2，等待被试按键</w:t>
-      </w:r>
-      <w:r>
-        <w:rPr>
-          <w:rFonts w:asciiTheme="minorEastAsia" w:hAnsiTheme="minorEastAsia" w:hint="eastAsia"/>
-          <w:sz w:val="24"/>
-        </w:rPr>
-        <w:t>，</w:t>
-      </w:r>
-      <w:r>
-        <w:rPr>
-          <w:rFonts w:asciiTheme="minorEastAsia" w:hAnsiTheme="minorEastAsia" w:hint="eastAsia"/>
-          <w:sz w:val="24"/>
-        </w:rPr>
-        <w:t>并观察命令行的输出内容：</w:t>
+        <w:t>或2，等待被试按键，并观察命令行的输出内容：</w:t>
       </w:r>
     </w:p>
     <w:p>
@@ -1758,7 +1771,7 @@
         </w:numPr>
         <w:contextualSpacing w:val="0"/>
         <w:rPr>
-          <w:rFonts w:asciiTheme="minorEastAsia" w:hAnsiTheme="minorEastAsia" w:hint="eastAsia"/>
+          <w:rFonts w:asciiTheme="minorEastAsia" w:hAnsiTheme="minorEastAsia"/>
           <w:sz w:val="24"/>
         </w:rPr>
       </w:pPr>
@@ -1850,7 +1863,7 @@
         </w:numPr>
         <w:contextualSpacing w:val="0"/>
         <w:rPr>
-          <w:rFonts w:asciiTheme="minorEastAsia" w:hAnsiTheme="minorEastAsia" w:hint="eastAsia"/>
+          <w:rFonts w:asciiTheme="minorEastAsia" w:hAnsiTheme="minorEastAsia"/>
           <w:b/>
           <w:bCs/>
           <w:sz w:val="28"/>
@@ -1884,7 +1897,7 @@
         <w:ind w:left="420" w:firstLine="420"/>
         <w:contextualSpacing w:val="0"/>
         <w:rPr>
-          <w:rFonts w:asciiTheme="minorEastAsia" w:hAnsiTheme="minorEastAsia" w:hint="eastAsia"/>
+          <w:rFonts w:asciiTheme="minorEastAsia" w:hAnsiTheme="minorEastAsia"/>
           <w:b/>
           <w:bCs/>
           <w:i/>
@@ -1955,7 +1968,7 @@
           <w:iCs/>
           <w:sz w:val="24"/>
         </w:rPr>
-        <w:t>12</w:t>
+        <w:t>1</w:t>
       </w:r>
       <w:r>
         <w:rPr>
@@ -1966,6 +1979,17 @@
           <w:iCs/>
           <w:sz w:val="24"/>
         </w:rPr>
+        <w:t>0</w:t>
+      </w:r>
+      <w:r>
+        <w:rPr>
+          <w:rFonts w:ascii="Segoe UI Symbol" w:hAnsi="Segoe UI Symbol" w:cs="Segoe UI Symbol" w:hint="eastAsia"/>
+          <w:b/>
+          <w:bCs/>
+          <w:i/>
+          <w:iCs/>
+          <w:sz w:val="24"/>
+        </w:rPr>
         <w:t>分钟</w:t>
       </w:r>
       <w:r>
@@ -1999,7 +2023,51 @@
           <w:iCs/>
           <w:sz w:val="24"/>
         </w:rPr>
-        <w:t>实验过程中，需要您一直看着即将变为灰色的屏幕，每次任务完成后，屏幕中央都会闪烁出现一个黑点，提示您将进入下一次任务。每12分钟的任务结束后，您都可以自由休息一段时间再开始下一组实验任务。但是在实验过程中，如无紧急情况请不要做无关的动作或发出声音，否则可能导致实验终止而影响您的报酬。您对实验流程还有什么疑问吗？</w:t>
+        <w:t>实验过程中，需要您一直看着即将变为灰色的屏幕，每次任务完成后，屏幕中央都会闪烁出现一个黑点，提示您将进入下一次任务。每</w:t>
+      </w:r>
+      <w:r>
+        <w:rPr>
+          <w:rFonts w:asciiTheme="minorEastAsia" w:hAnsiTheme="minorEastAsia" w:hint="eastAsia"/>
+          <w:b/>
+          <w:bCs/>
+          <w:i/>
+          <w:iCs/>
+          <w:sz w:val="24"/>
+        </w:rPr>
+        <w:t>一分多钟的</w:t>
+      </w:r>
+      <w:r>
+        <w:rPr>
+          <w:rFonts w:asciiTheme="minorEastAsia" w:hAnsiTheme="minorEastAsia" w:hint="eastAsia"/>
+          <w:b/>
+          <w:bCs/>
+          <w:i/>
+          <w:iCs/>
+          <w:sz w:val="24"/>
+        </w:rPr>
+        <w:t>任务结束后，您都可以自由休息一段时间</w:t>
+      </w:r>
+      <w:r>
+        <w:rPr>
+          <w:rFonts w:asciiTheme="minorEastAsia" w:hAnsiTheme="minorEastAsia" w:hint="eastAsia"/>
+          <w:b/>
+          <w:bCs/>
+          <w:i/>
+          <w:iCs/>
+          <w:sz w:val="24"/>
+        </w:rPr>
+        <w:t>，</w:t>
+      </w:r>
+      <w:r>
+        <w:rPr>
+          <w:rFonts w:asciiTheme="minorEastAsia" w:hAnsiTheme="minorEastAsia" w:hint="eastAsia"/>
+          <w:b/>
+          <w:bCs/>
+          <w:i/>
+          <w:iCs/>
+          <w:sz w:val="24"/>
+        </w:rPr>
+        <w:t>再开始下一组实验任务。但是在实验过程中，如无紧急情况请不要做无关的动作或发出声音，否则可能导致实验终止而影响您的报酬。您对实验流程还有什么疑问吗？</w:t>
       </w:r>
     </w:p>
     <w:p>
@@ -2300,7 +2368,7 @@
       <w:pPr>
         <w:ind w:left="840"/>
         <w:rPr>
-          <w:rFonts w:asciiTheme="minorEastAsia" w:hAnsiTheme="minorEastAsia" w:hint="eastAsia"/>
+          <w:rFonts w:asciiTheme="minorEastAsia" w:hAnsiTheme="minorEastAsia"/>
           <w:sz w:val="24"/>
         </w:rPr>
       </w:pPr>
@@ -2317,23 +2385,7 @@
           <w:sz w:val="24"/>
           <w:highlight w:val="lightGray"/>
         </w:rPr>
-        <w:t>“</w:t>
-      </w:r>
-      <w:r>
-        <w:rPr>
-          <w:rFonts w:asciiTheme="minorEastAsia" w:hAnsiTheme="minorEastAsia" w:hint="eastAsia"/>
-          <w:sz w:val="24"/>
-          <w:highlight w:val="lightGray"/>
-        </w:rPr>
-        <w:t>硬件误差</w:t>
-      </w:r>
-      <w:r>
-        <w:rPr>
-          <w:rFonts w:asciiTheme="minorEastAsia" w:hAnsiTheme="minorEastAsia" w:hint="eastAsia"/>
-          <w:sz w:val="24"/>
-          <w:highlight w:val="lightGray"/>
-        </w:rPr>
-        <w:t>”</w:t>
+        <w:t>“硬件误差”</w:t>
       </w:r>
       <w:r>
         <w:rPr>
@@ -2414,14 +2466,7 @@
           <w:rFonts w:asciiTheme="minorEastAsia" w:hAnsiTheme="minorEastAsia" w:hint="eastAsia"/>
           <w:sz w:val="24"/>
         </w:rPr>
-        <w:t>当</w:t>
-      </w:r>
-      <w:r>
-        <w:rPr>
-          <w:rFonts w:asciiTheme="minorEastAsia" w:hAnsiTheme="minorEastAsia" w:hint="eastAsia"/>
-          <w:sz w:val="24"/>
-        </w:rPr>
-        <w:t>命令行</w:t>
+        <w:t>当命令行</w:t>
       </w:r>
       <w:r>
         <w:rPr>
@@ -2451,14 +2496,7 @@
           <w:rFonts w:asciiTheme="minorEastAsia" w:hAnsiTheme="minorEastAsia" w:hint="eastAsia"/>
           <w:sz w:val="24"/>
         </w:rPr>
-        <w:t>，表明被试已完成阈限阶段</w:t>
-      </w:r>
-      <w:r>
-        <w:rPr>
-          <w:rFonts w:asciiTheme="minorEastAsia" w:hAnsiTheme="minorEastAsia" w:hint="eastAsia"/>
-          <w:sz w:val="24"/>
-        </w:rPr>
-        <w:t>。</w:t>
+        <w:t>，表明被试已完成阈限阶段。</w:t>
       </w:r>
     </w:p>
     <w:p>
@@ -2557,28 +2595,14 @@
           <w:rFonts w:asciiTheme="minorEastAsia" w:hAnsiTheme="minorEastAsia" w:hint="eastAsia"/>
           <w:sz w:val="24"/>
         </w:rPr>
-        <w:t>初始强度（threshold），再重新完成阈限测试任务。（</w:t>
-      </w:r>
-      <w:r>
-        <w:rPr>
-          <w:rFonts w:asciiTheme="minorEastAsia" w:hAnsiTheme="minorEastAsia" w:hint="eastAsia"/>
-          <w:sz w:val="24"/>
-        </w:rPr>
-        <w:t>可补偿被试时长费用</w:t>
-      </w:r>
-      <w:r>
-        <w:rPr>
-          <w:rFonts w:asciiTheme="minorEastAsia" w:hAnsiTheme="minorEastAsia" w:hint="eastAsia"/>
-          <w:sz w:val="24"/>
-        </w:rPr>
-        <w:t>）</w:t>
+        <w:t>初始强度（threshold），再重新完成阈限测试任务。（可补偿被试时长费用）</w:t>
       </w:r>
     </w:p>
     <w:p>
       <w:pPr>
         <w:ind w:left="840"/>
         <w:rPr>
-          <w:rFonts w:asciiTheme="minorEastAsia" w:hAnsiTheme="minorEastAsia" w:hint="eastAsia"/>
+          <w:rFonts w:asciiTheme="minorEastAsia" w:hAnsiTheme="minorEastAsia"/>
           <w:sz w:val="24"/>
         </w:rPr>
       </w:pPr>
@@ -2592,7 +2616,7 @@
         </w:numPr>
         <w:contextualSpacing w:val="0"/>
         <w:rPr>
-          <w:rFonts w:asciiTheme="minorEastAsia" w:hAnsiTheme="minorEastAsia" w:hint="eastAsia"/>
+          <w:rFonts w:asciiTheme="minorEastAsia" w:hAnsiTheme="minorEastAsia"/>
           <w:b/>
           <w:bCs/>
           <w:sz w:val="28"/>
@@ -2630,7 +2654,7 @@
         </w:numPr>
         <w:contextualSpacing w:val="0"/>
         <w:rPr>
-          <w:rFonts w:asciiTheme="minorEastAsia" w:hAnsiTheme="minorEastAsia" w:hint="eastAsia"/>
+          <w:rFonts w:asciiTheme="minorEastAsia" w:hAnsiTheme="minorEastAsia"/>
           <w:sz w:val="24"/>
         </w:rPr>
       </w:pPr>
@@ -2704,15 +2728,7 @@
           <w:sz w:val="24"/>
           <w:highlight w:val="lightGray"/>
         </w:rPr>
-        <w:t xml:space="preserve"> </w:t>
-      </w:r>
-      <w:r>
-        <w:rPr>
-          <w:rFonts w:asciiTheme="minorEastAsia" w:hAnsiTheme="minorEastAsia" w:hint="eastAsia"/>
-          <w:sz w:val="24"/>
-          <w:highlight w:val="lightGray"/>
-        </w:rPr>
-        <w:t>trial数，反应时，“按键”，正(1)误(0)，硬件误差</w:t>
+        <w:t xml:space="preserve"> trial数，反应时，“按键”，正(1)误(0)，硬件误差</w:t>
       </w:r>
     </w:p>
     <w:p>
@@ -2724,10 +2740,17 @@
         </w:numPr>
         <w:contextualSpacing w:val="0"/>
         <w:rPr>
-          <w:rFonts w:asciiTheme="minorEastAsia" w:hAnsiTheme="minorEastAsia" w:hint="eastAsia"/>
-          <w:sz w:val="24"/>
-        </w:rPr>
-      </w:pPr>
+          <w:rFonts w:asciiTheme="minorEastAsia" w:hAnsiTheme="minorEastAsia"/>
+          <w:sz w:val="24"/>
+        </w:rPr>
+      </w:pPr>
+      <w:r>
+        <w:rPr>
+          <w:rFonts w:asciiTheme="minorEastAsia" w:hAnsiTheme="minorEastAsia" w:hint="eastAsia"/>
+          <w:sz w:val="24"/>
+        </w:rPr>
+        <w:t>主</w:t>
+      </w:r>
       <w:proofErr w:type="gramStart"/>
       <w:r>
         <w:rPr>
@@ -2754,7 +2777,7 @@
         </w:numPr>
         <w:contextualSpacing w:val="0"/>
         <w:rPr>
-          <w:rFonts w:asciiTheme="minorEastAsia" w:hAnsiTheme="minorEastAsia" w:hint="eastAsia"/>
+          <w:rFonts w:asciiTheme="minorEastAsia" w:hAnsiTheme="minorEastAsia"/>
           <w:b/>
           <w:bCs/>
           <w:sz w:val="28"/>
@@ -2769,17 +2792,7 @@
           <w:sz w:val="28"/>
           <w:szCs w:val="24"/>
         </w:rPr>
-        <w:t>实验</w:t>
-      </w:r>
-      <w:r>
-        <w:rPr>
-          <w:rFonts w:asciiTheme="minorEastAsia" w:hAnsiTheme="minorEastAsia" w:hint="eastAsia"/>
-          <w:b/>
-          <w:bCs/>
-          <w:sz w:val="28"/>
-          <w:szCs w:val="24"/>
-        </w:rPr>
-        <w:t>结束</w:t>
+        <w:t>实验结束</w:t>
       </w:r>
       <w:r>
         <w:rPr>
@@ -2838,14 +2851,7 @@
           <w:rFonts w:asciiTheme="minorEastAsia" w:hAnsiTheme="minorEastAsia" w:hint="eastAsia"/>
           <w:sz w:val="24"/>
         </w:rPr>
-        <w:t>检查DATA文件夹</w:t>
-      </w:r>
-      <w:r>
-        <w:rPr>
-          <w:rFonts w:asciiTheme="minorEastAsia" w:hAnsiTheme="minorEastAsia" w:hint="eastAsia"/>
-          <w:sz w:val="24"/>
-        </w:rPr>
-        <w:t>中是否有以下文件，且文件名结尾的时间文本/文件修改时间应与实验</w:t>
+        <w:t>检查DATA文件夹中是否有以下文件，且文件名结尾的时间文本/文件修改时间应与实验</w:t>
       </w:r>
       <w:proofErr w:type="gramStart"/>
       <w:r>
@@ -2990,7 +2996,7 @@
       <w:pPr>
         <w:ind w:left="840"/>
         <w:rPr>
-          <w:rFonts w:asciiTheme="minorEastAsia" w:hAnsiTheme="minorEastAsia" w:hint="eastAsia"/>
+          <w:rFonts w:asciiTheme="minorEastAsia" w:hAnsiTheme="minorEastAsia"/>
           <w:sz w:val="24"/>
         </w:rPr>
       </w:pPr>
@@ -3043,21 +3049,7 @@
           <w:rFonts w:asciiTheme="minorEastAsia" w:hAnsiTheme="minorEastAsia" w:hint="eastAsia"/>
           <w:sz w:val="24"/>
         </w:rPr>
-        <w:t>记录实验异常情况于Subj</w:t>
-      </w:r>
-      <w:r>
-        <w:rPr>
-          <w:rFonts w:asciiTheme="minorEastAsia" w:hAnsiTheme="minorEastAsia" w:hint="eastAsia"/>
-          <w:sz w:val="24"/>
-        </w:rPr>
-        <w:t>I</w:t>
-      </w:r>
-      <w:r>
-        <w:rPr>
-          <w:rFonts w:asciiTheme="minorEastAsia" w:hAnsiTheme="minorEastAsia" w:hint="eastAsia"/>
-          <w:sz w:val="24"/>
-        </w:rPr>
-        <w:t>nfo.csv表格的Note列中</w:t>
+        <w:t>记录实验异常情况于SubjInfo.csv表格的Note列中</w:t>
       </w:r>
       <w:r>
         <w:rPr>
@@ -3091,7 +3083,7 @@
     <w:p>
       <w:pPr>
         <w:rPr>
-          <w:rFonts w:asciiTheme="minorEastAsia" w:hAnsiTheme="minorEastAsia" w:hint="eastAsia"/>
+          <w:rFonts w:asciiTheme="minorEastAsia" w:hAnsiTheme="minorEastAsia"/>
           <w:sz w:val="24"/>
         </w:rPr>
       </w:pPr>
@@ -3100,7 +3092,7 @@
       <w:pPr>
         <w:spacing w:afterLines="50" w:after="156"/>
         <w:rPr>
-          <w:rFonts w:asciiTheme="minorEastAsia" w:hAnsiTheme="minorEastAsia" w:hint="eastAsia"/>
+          <w:rFonts w:asciiTheme="minorEastAsia" w:hAnsiTheme="minorEastAsia"/>
           <w:b/>
           <w:sz w:val="36"/>
           <w:szCs w:val="32"/>
@@ -3168,7 +3160,7 @@
       <w:pPr>
         <w:ind w:firstLine="420"/>
         <w:rPr>
-          <w:rFonts w:asciiTheme="minorEastAsia" w:hAnsiTheme="minorEastAsia" w:hint="eastAsia"/>
+          <w:rFonts w:asciiTheme="minorEastAsia" w:hAnsiTheme="minorEastAsia"/>
           <w:sz w:val="24"/>
         </w:rPr>
       </w:pPr>
@@ -3200,7 +3192,7 @@
         <w:spacing w:after="160" w:line="278" w:lineRule="auto"/>
         <w:jc w:val="left"/>
         <w:rPr>
-          <w:rFonts w:asciiTheme="minorEastAsia" w:hAnsiTheme="minorEastAsia" w:hint="eastAsia"/>
+          <w:rFonts w:asciiTheme="minorEastAsia" w:hAnsiTheme="minorEastAsia"/>
           <w:sz w:val="24"/>
         </w:rPr>
       </w:pPr>
@@ -3216,7 +3208,7 @@
       <w:pPr>
         <w:spacing w:afterLines="50" w:after="156"/>
         <w:rPr>
-          <w:rFonts w:asciiTheme="minorEastAsia" w:hAnsiTheme="minorEastAsia" w:hint="eastAsia"/>
+          <w:rFonts w:asciiTheme="minorEastAsia" w:hAnsiTheme="minorEastAsia"/>
           <w:b/>
           <w:sz w:val="36"/>
           <w:szCs w:val="32"/>
@@ -3236,7 +3228,7 @@
     <w:p>
       <w:pPr>
         <w:rPr>
-          <w:rFonts w:asciiTheme="minorEastAsia" w:hAnsiTheme="minorEastAsia" w:hint="eastAsia"/>
+          <w:rFonts w:asciiTheme="minorEastAsia" w:hAnsiTheme="minorEastAsia"/>
           <w:sz w:val="24"/>
         </w:rPr>
       </w:pPr>
@@ -3261,7 +3253,7 @@
                     <pic:cNvPicPr/>
                   </pic:nvPicPr>
                   <pic:blipFill>
-                    <a:blip r:embed="rId9"/>
+                    <a:blip r:embed="rId10"/>
                     <a:stretch>
                       <a:fillRect/>
                     </a:stretch>
@@ -3308,7 +3300,7 @@
     <w:p>
       <w:pPr>
         <w:rPr>
-          <w:rFonts w:asciiTheme="minorEastAsia" w:hAnsiTheme="minorEastAsia" w:hint="eastAsia"/>
+          <w:rFonts w:asciiTheme="minorEastAsia" w:hAnsiTheme="minorEastAsia"/>
           <w:sz w:val="24"/>
         </w:rPr>
       </w:pPr>
@@ -3333,7 +3325,7 @@
                     <pic:cNvPicPr/>
                   </pic:nvPicPr>
                   <pic:blipFill>
-                    <a:blip r:embed="rId10"/>
+                    <a:blip r:embed="rId11"/>
                     <a:stretch>
                       <a:fillRect/>
                     </a:stretch>
@@ -3357,7 +3349,7 @@
     <w:p>
       <w:pPr>
         <w:rPr>
-          <w:rFonts w:asciiTheme="minorEastAsia" w:hAnsiTheme="minorEastAsia" w:hint="eastAsia"/>
+          <w:rFonts w:asciiTheme="minorEastAsia" w:hAnsiTheme="minorEastAsia"/>
           <w:sz w:val="24"/>
         </w:rPr>
       </w:pPr>
@@ -3413,15 +3405,15 @@
     <w:p>
       <w:pPr>
         <w:rPr>
-          <w:rFonts w:asciiTheme="minorEastAsia" w:hAnsiTheme="minorEastAsia" w:hint="eastAsia"/>
-          <w:sz w:val="24"/>
-        </w:rPr>
-      </w:pPr>
-    </w:p>
-    <w:p>
-      <w:pPr>
-        <w:rPr>
-          <w:rFonts w:asciiTheme="minorEastAsia" w:hAnsiTheme="minorEastAsia" w:hint="eastAsia"/>
+          <w:rFonts w:asciiTheme="minorEastAsia" w:hAnsiTheme="minorEastAsia"/>
+          <w:sz w:val="24"/>
+        </w:rPr>
+      </w:pPr>
+    </w:p>
+    <w:p>
+      <w:pPr>
+        <w:rPr>
+          <w:rFonts w:asciiTheme="minorEastAsia" w:hAnsiTheme="minorEastAsia"/>
           <w:sz w:val="24"/>
         </w:rPr>
       </w:pPr>
@@ -3446,7 +3438,7 @@
                     <pic:cNvPicPr/>
                   </pic:nvPicPr>
                   <pic:blipFill>
-                    <a:blip r:embed="rId11"/>
+                    <a:blip r:embed="rId12"/>
                     <a:stretch>
                       <a:fillRect/>
                     </a:stretch>
@@ -3536,7 +3528,7 @@
                     <pic:cNvPicPr/>
                   </pic:nvPicPr>
                   <pic:blipFill>
-                    <a:blip r:embed="rId12"/>
+                    <a:blip r:embed="rId13"/>
                     <a:stretch>
                       <a:fillRect/>
                     </a:stretch>
@@ -3608,7 +3600,7 @@
                     <pic:cNvPicPr/>
                   </pic:nvPicPr>
                   <pic:blipFill>
-                    <a:blip r:embed="rId13"/>
+                    <a:blip r:embed="rId14"/>
                     <a:stretch>
                       <a:fillRect/>
                     </a:stretch>
@@ -3632,7 +3624,7 @@
     <w:p>
       <w:pPr>
         <w:rPr>
-          <w:rFonts w:asciiTheme="minorEastAsia" w:hAnsiTheme="minorEastAsia" w:hint="eastAsia"/>
+          <w:rFonts w:asciiTheme="minorEastAsia" w:hAnsiTheme="minorEastAsia"/>
           <w:sz w:val="24"/>
         </w:rPr>
       </w:pPr>
@@ -3678,14 +3670,9 @@
 </file>
 
 <file path=word/endnotes.xml><?xml version="1.0" encoding="utf-8"?>
-<w:endnotes xmlns:wpc="http://schemas.microsoft.com/office/word/2010/wordprocessingCanvas" xmlns:cx="http://schemas.microsoft.com/office/drawing/2014/chartex" xmlns:cx1="http://schemas.microsoft.com/office/drawing/2015/9/8/chartex" xmlns:cx2="http://schemas.microsoft.com/office/drawing/2015/10/21/chartex" xmlns:cx3="http://schemas.microsoft.com/office/drawing/2016/5/9/chartex" xmlns:cx4="http://schemas.microsoft.com/office/drawing/2016/5/10/chartex" xmlns:cx5="http://schemas.microsoft.com/office/drawing/2016/5/11/chartex" xmlns:cx6="http://schemas.microsoft.com/office/drawing/2016/5/12/chartex" xmlns:cx7="http://schemas.microsoft.com/office/drawing/2016/5/13/chartex" xmlns:cx8="http://schemas.microsoft.com/office/drawing/2016/5/14/chartex" xmlns:mc="http://schemas.openxmlformats.org/markup-compatibility/2006" xmlns:aink="http://schemas.microsoft.com/office/drawing/2016/ink" xmlns:am3d="http://schemas.microsoft.com/office/drawing/2017/model3d" xmlns:o="urn:schemas-microsoft-com:office:office" xmlns:oel="http://schemas.microsoft.com/office/2019/extlst" xmlns:r="http://schemas.openxmlformats.org/officeDocument/2006/relationships" xmlns:m="http://schemas.openxmlformats.org/officeDocument/2006/math" xmlns:v="urn:schemas-microsoft-com:vml" xmlns:wp14="http://schemas.microsoft.com/office/word/2010/wordprocessingDrawing" xmlns:wp="http://schemas.openxmlformats.org/drawingml/2006/wordprocessingDrawing" xmlns:w10="urn:schemas-microsoft-com:office:word" xmlns:w="http://schemas.openxmlformats.org/wordprocessingml/2006/main" xmlns:w14="http://schemas.microsoft.com/office/word/2010/wordml" xmlns:w15="http://schemas.microsoft.com/office/word/2012/wordml" xmlns:w16cex="http://schemas.microsoft.com/office/word/2018/wordml/cex" xmlns:w16cid="http://schemas.microsoft.com/office/word/2016/wordml/cid" xmlns:w16="http://schemas.microsoft.com/office/word/2018/wordml" xmlns:w16du="http://schemas.microsoft.com/office/word/2023/wordml/word16du" xmlns:w16sdtdh="http://schemas.microsoft.com/office/word/2020/wordml/sdtdatahash" xmlns:w16sdtfl="http://schemas.microsoft.com/office/word/2024/wordml/sdtformatlock" xmlns:w16se="http://schemas.microsoft.com/office/word/2015/wordml/symex" xmlns:wpg="http://schemas.microsoft.com/office/word/2010/wordprocessingGroup" xmlns:wpi="http://schemas.microsoft.com/office/word/2010/wordprocessingInk" xmlns:wne="http://schemas.microsoft.com/office/word/2006/wordml" xmlns:wps="http://schemas.microsoft.com/office/word/2010/wordprocessingShape" mc:Ignorable="w14 w15 w16se w16cid w16 w16cex w16sdtdh w16sdtfl w16du wp14">
+<w:endnotes xmlns:wpc="http://schemas.microsoft.com/office/word/2010/wordprocessingCanvas" xmlns:cx="http://schemas.microsoft.com/office/drawing/2014/chartex" xmlns:cx1="http://schemas.microsoft.com/office/drawing/2015/9/8/chartex" xmlns:cx2="http://schemas.microsoft.com/office/drawing/2015/10/21/chartex" xmlns:cx3="http://schemas.microsoft.com/office/drawing/2016/5/9/chartex" xmlns:cx4="http://schemas.microsoft.com/office/drawing/2016/5/10/chartex" xmlns:cx5="http://schemas.microsoft.com/office/drawing/2016/5/11/chartex" xmlns:cx6="http://schemas.microsoft.com/office/drawing/2016/5/12/chartex" xmlns:cx7="http://schemas.microsoft.com/office/drawing/2016/5/13/chartex" xmlns:cx8="http://schemas.microsoft.com/office/drawing/2016/5/14/chartex" xmlns:mc="http://schemas.openxmlformats.org/markup-compatibility/2006" xmlns:aink="http://schemas.microsoft.com/office/drawing/2016/ink" xmlns:am3d="http://schemas.microsoft.com/office/drawing/2017/model3d" xmlns:o="urn:schemas-microsoft-com:office:office" xmlns:oel="http://schemas.microsoft.com/office/2019/extlst" xmlns:r="http://schemas.openxmlformats.org/officeDocument/2006/relationships" xmlns:m="http://schemas.openxmlformats.org/officeDocument/2006/math" xmlns:v="urn:schemas-microsoft-com:vml" xmlns:wp14="http://schemas.microsoft.com/office/word/2010/wordprocessingDrawing" xmlns:wp="http://schemas.openxmlformats.org/drawingml/2006/wordprocessingDrawing" xmlns:w10="urn:schemas-microsoft-com:office:word" xmlns:w="http://schemas.openxmlformats.org/wordprocessingml/2006/main" xmlns:w14="http://schemas.microsoft.com/office/word/2010/wordml" xmlns:w15="http://schemas.microsoft.com/office/word/2012/wordml" xmlns:w16cex="http://schemas.microsoft.com/office/word/2018/wordml/cex" xmlns:w16cid="http://schemas.microsoft.com/office/word/2016/wordml/cid" xmlns:w16="http://schemas.microsoft.com/office/word/2018/wordml" xmlns:w16du="http://schemas.microsoft.com/office/word/2023/wordml/word16du" xmlns:w16sdtdh="http://schemas.microsoft.com/office/word/2020/wordml/sdtdatahash" xmlns:w16se="http://schemas.microsoft.com/office/word/2015/wordml/symex" xmlns:wpg="http://schemas.microsoft.com/office/word/2010/wordprocessingGroup" xmlns:wpi="http://schemas.microsoft.com/office/word/2010/wordprocessingInk" xmlns:wne="http://schemas.microsoft.com/office/word/2006/wordml" xmlns:wps="http://schemas.microsoft.com/office/word/2010/wordprocessingShape" mc:Ignorable="w14 w15 w16se w16cid w16 w16cex w16sdtdh w16du wp14">
   <w:endnote w:type="separator" w:id="-1">
     <w:p>
-      <w:pPr>
-        <w:rPr>
-          <w:rFonts w:hint="eastAsia"/>
-        </w:rPr>
-      </w:pPr>
       <w:r>
         <w:separator/>
       </w:r>
@@ -3693,11 +3680,6 @@
   </w:endnote>
   <w:endnote w:type="continuationSeparator" w:id="0">
     <w:p>
-      <w:pPr>
-        <w:rPr>
-          <w:rFonts w:hint="eastAsia"/>
-        </w:rPr>
-      </w:pPr>
       <w:r>
         <w:continuationSeparator/>
       </w:r>
@@ -3707,14 +3689,9 @@
 </file>
 
 <file path=word/footnotes.xml><?xml version="1.0" encoding="utf-8"?>
-<w:footnotes xmlns:wpc="http://schemas.microsoft.com/office/word/2010/wordprocessingCanvas" xmlns:cx="http://schemas.microsoft.com/office/drawing/2014/chartex" xmlns:cx1="http://schemas.microsoft.com/office/drawing/2015/9/8/chartex" xmlns:cx2="http://schemas.microsoft.com/office/drawing/2015/10/21/chartex" xmlns:cx3="http://schemas.microsoft.com/office/drawing/2016/5/9/chartex" xmlns:cx4="http://schemas.microsoft.com/office/drawing/2016/5/10/chartex" xmlns:cx5="http://schemas.microsoft.com/office/drawing/2016/5/11/chartex" xmlns:cx6="http://schemas.microsoft.com/office/drawing/2016/5/12/chartex" xmlns:cx7="http://schemas.microsoft.com/office/drawing/2016/5/13/chartex" xmlns:cx8="http://schemas.microsoft.com/office/drawing/2016/5/14/chartex" xmlns:mc="http://schemas.openxmlformats.org/markup-compatibility/2006" xmlns:aink="http://schemas.microsoft.com/office/drawing/2016/ink" xmlns:am3d="http://schemas.microsoft.com/office/drawing/2017/model3d" xmlns:o="urn:schemas-microsoft-com:office:office" xmlns:oel="http://schemas.microsoft.com/office/2019/extlst" xmlns:r="http://schemas.openxmlformats.org/officeDocument/2006/relationships" xmlns:m="http://schemas.openxmlformats.org/officeDocument/2006/math" xmlns:v="urn:schemas-microsoft-com:vml" xmlns:wp14="http://schemas.microsoft.com/office/word/2010/wordprocessingDrawing" xmlns:wp="http://schemas.openxmlformats.org/drawingml/2006/wordprocessingDrawing" xmlns:w10="urn:schemas-microsoft-com:office:word" xmlns:w="http://schemas.openxmlformats.org/wordprocessingml/2006/main" xmlns:w14="http://schemas.microsoft.com/office/word/2010/wordml" xmlns:w15="http://schemas.microsoft.com/office/word/2012/wordml" xmlns:w16cex="http://schemas.microsoft.com/office/word/2018/wordml/cex" xmlns:w16cid="http://schemas.microsoft.com/office/word/2016/wordml/cid" xmlns:w16="http://schemas.microsoft.com/office/word/2018/wordml" xmlns:w16du="http://schemas.microsoft.com/office/word/2023/wordml/word16du" xmlns:w16sdtdh="http://schemas.microsoft.com/office/word/2020/wordml/sdtdatahash" xmlns:w16sdtfl="http://schemas.microsoft.com/office/word/2024/wordml/sdtformatlock" xmlns:w16se="http://schemas.microsoft.com/office/word/2015/wordml/symex" xmlns:wpg="http://schemas.microsoft.com/office/word/2010/wordprocessingGroup" xmlns:wpi="http://schemas.microsoft.com/office/word/2010/wordprocessingInk" xmlns:wne="http://schemas.microsoft.com/office/word/2006/wordml" xmlns:wps="http://schemas.microsoft.com/office/word/2010/wordprocessingShape" mc:Ignorable="w14 w15 w16se w16cid w16 w16cex w16sdtdh w16sdtfl w16du wp14">
+<w:footnotes xmlns:wpc="http://schemas.microsoft.com/office/word/2010/wordprocessingCanvas" xmlns:cx="http://schemas.microsoft.com/office/drawing/2014/chartex" xmlns:cx1="http://schemas.microsoft.com/office/drawing/2015/9/8/chartex" xmlns:cx2="http://schemas.microsoft.com/office/drawing/2015/10/21/chartex" xmlns:cx3="http://schemas.microsoft.com/office/drawing/2016/5/9/chartex" xmlns:cx4="http://schemas.microsoft.com/office/drawing/2016/5/10/chartex" xmlns:cx5="http://schemas.microsoft.com/office/drawing/2016/5/11/chartex" xmlns:cx6="http://schemas.microsoft.com/office/drawing/2016/5/12/chartex" xmlns:cx7="http://schemas.microsoft.com/office/drawing/2016/5/13/chartex" xmlns:cx8="http://schemas.microsoft.com/office/drawing/2016/5/14/chartex" xmlns:mc="http://schemas.openxmlformats.org/markup-compatibility/2006" xmlns:aink="http://schemas.microsoft.com/office/drawing/2016/ink" xmlns:am3d="http://schemas.microsoft.com/office/drawing/2017/model3d" xmlns:o="urn:schemas-microsoft-com:office:office" xmlns:oel="http://schemas.microsoft.com/office/2019/extlst" xmlns:r="http://schemas.openxmlformats.org/officeDocument/2006/relationships" xmlns:m="http://schemas.openxmlformats.org/officeDocument/2006/math" xmlns:v="urn:schemas-microsoft-com:vml" xmlns:wp14="http://schemas.microsoft.com/office/word/2010/wordprocessingDrawing" xmlns:wp="http://schemas.openxmlformats.org/drawingml/2006/wordprocessingDrawing" xmlns:w10="urn:schemas-microsoft-com:office:word" xmlns:w="http://schemas.openxmlformats.org/wordprocessingml/2006/main" xmlns:w14="http://schemas.microsoft.com/office/word/2010/wordml" xmlns:w15="http://schemas.microsoft.com/office/word/2012/wordml" xmlns:w16cex="http://schemas.microsoft.com/office/word/2018/wordml/cex" xmlns:w16cid="http://schemas.microsoft.com/office/word/2016/wordml/cid" xmlns:w16="http://schemas.microsoft.com/office/word/2018/wordml" xmlns:w16du="http://schemas.microsoft.com/office/word/2023/wordml/word16du" xmlns:w16sdtdh="http://schemas.microsoft.com/office/word/2020/wordml/sdtdatahash" xmlns:w16se="http://schemas.microsoft.com/office/word/2015/wordml/symex" xmlns:wpg="http://schemas.microsoft.com/office/word/2010/wordprocessingGroup" xmlns:wpi="http://schemas.microsoft.com/office/word/2010/wordprocessingInk" xmlns:wne="http://schemas.microsoft.com/office/word/2006/wordml" xmlns:wps="http://schemas.microsoft.com/office/word/2010/wordprocessingShape" mc:Ignorable="w14 w15 w16se w16cid w16 w16cex w16sdtdh w16du wp14">
   <w:footnote w:type="separator" w:id="-1">
     <w:p>
-      <w:pPr>
-        <w:rPr>
-          <w:rFonts w:hint="eastAsia"/>
-        </w:rPr>
-      </w:pPr>
       <w:r>
         <w:separator/>
       </w:r>
@@ -3722,11 +3699,6 @@
   </w:footnote>
   <w:footnote w:type="continuationSeparator" w:id="0">
     <w:p>
-      <w:pPr>
-        <w:rPr>
-          <w:rFonts w:hint="eastAsia"/>
-        </w:rPr>
-      </w:pPr>
       <w:r>
         <w:continuationSeparator/>
       </w:r>
@@ -3736,7 +3708,7 @@
 </file>
 
 <file path=word/numbering.xml><?xml version="1.0" encoding="utf-8"?>
-<w:numbering xmlns:wpc="http://schemas.microsoft.com/office/word/2010/wordprocessingCanvas" xmlns:cx="http://schemas.microsoft.com/office/drawing/2014/chartex" xmlns:cx1="http://schemas.microsoft.com/office/drawing/2015/9/8/chartex" xmlns:cx2="http://schemas.microsoft.com/office/drawing/2015/10/21/chartex" xmlns:cx3="http://schemas.microsoft.com/office/drawing/2016/5/9/chartex" xmlns:cx4="http://schemas.microsoft.com/office/drawing/2016/5/10/chartex" xmlns:cx5="http://schemas.microsoft.com/office/drawing/2016/5/11/chartex" xmlns:cx6="http://schemas.microsoft.com/office/drawing/2016/5/12/chartex" xmlns:cx7="http://schemas.microsoft.com/office/drawing/2016/5/13/chartex" xmlns:cx8="http://schemas.microsoft.com/office/drawing/2016/5/14/chartex" xmlns:mc="http://schemas.openxmlformats.org/markup-compatibility/2006" xmlns:aink="http://schemas.microsoft.com/office/drawing/2016/ink" xmlns:am3d="http://schemas.microsoft.com/office/drawing/2017/model3d" xmlns:o="urn:schemas-microsoft-com:office:office" xmlns:oel="http://schemas.microsoft.com/office/2019/extlst" xmlns:r="http://schemas.openxmlformats.org/officeDocument/2006/relationships" xmlns:m="http://schemas.openxmlformats.org/officeDocument/2006/math" xmlns:v="urn:schemas-microsoft-com:vml" xmlns:wp14="http://schemas.microsoft.com/office/word/2010/wordprocessingDrawing" xmlns:wp="http://schemas.openxmlformats.org/drawingml/2006/wordprocessingDrawing" xmlns:w10="urn:schemas-microsoft-com:office:word" xmlns:w="http://schemas.openxmlformats.org/wordprocessingml/2006/main" xmlns:w14="http://schemas.microsoft.com/office/word/2010/wordml" xmlns:w15="http://schemas.microsoft.com/office/word/2012/wordml" xmlns:w16cex="http://schemas.microsoft.com/office/word/2018/wordml/cex" xmlns:w16cid="http://schemas.microsoft.com/office/word/2016/wordml/cid" xmlns:w16="http://schemas.microsoft.com/office/word/2018/wordml" xmlns:w16du="http://schemas.microsoft.com/office/word/2023/wordml/word16du" xmlns:w16sdtdh="http://schemas.microsoft.com/office/word/2020/wordml/sdtdatahash" xmlns:w16sdtfl="http://schemas.microsoft.com/office/word/2024/wordml/sdtformatlock" xmlns:w16se="http://schemas.microsoft.com/office/word/2015/wordml/symex" xmlns:wpg="http://schemas.microsoft.com/office/word/2010/wordprocessingGroup" xmlns:wpi="http://schemas.microsoft.com/office/word/2010/wordprocessingInk" xmlns:wne="http://schemas.microsoft.com/office/word/2006/wordml" xmlns:wps="http://schemas.microsoft.com/office/word/2010/wordprocessingShape" mc:Ignorable="w14 w15 w16se w16cid w16 w16cex w16sdtdh w16sdtfl w16du wp14">
+<w:numbering xmlns:wpc="http://schemas.microsoft.com/office/word/2010/wordprocessingCanvas" xmlns:cx="http://schemas.microsoft.com/office/drawing/2014/chartex" xmlns:cx1="http://schemas.microsoft.com/office/drawing/2015/9/8/chartex" xmlns:cx2="http://schemas.microsoft.com/office/drawing/2015/10/21/chartex" xmlns:cx3="http://schemas.microsoft.com/office/drawing/2016/5/9/chartex" xmlns:cx4="http://schemas.microsoft.com/office/drawing/2016/5/10/chartex" xmlns:cx5="http://schemas.microsoft.com/office/drawing/2016/5/11/chartex" xmlns:cx6="http://schemas.microsoft.com/office/drawing/2016/5/12/chartex" xmlns:cx7="http://schemas.microsoft.com/office/drawing/2016/5/13/chartex" xmlns:cx8="http://schemas.microsoft.com/office/drawing/2016/5/14/chartex" xmlns:mc="http://schemas.openxmlformats.org/markup-compatibility/2006" xmlns:aink="http://schemas.microsoft.com/office/drawing/2016/ink" xmlns:am3d="http://schemas.microsoft.com/office/drawing/2017/model3d" xmlns:o="urn:schemas-microsoft-com:office:office" xmlns:oel="http://schemas.microsoft.com/office/2019/extlst" xmlns:r="http://schemas.openxmlformats.org/officeDocument/2006/relationships" xmlns:m="http://schemas.openxmlformats.org/officeDocument/2006/math" xmlns:v="urn:schemas-microsoft-com:vml" xmlns:wp14="http://schemas.microsoft.com/office/word/2010/wordprocessingDrawing" xmlns:wp="http://schemas.openxmlformats.org/drawingml/2006/wordprocessingDrawing" xmlns:w10="urn:schemas-microsoft-com:office:word" xmlns:w="http://schemas.openxmlformats.org/wordprocessingml/2006/main" xmlns:w14="http://schemas.microsoft.com/office/word/2010/wordml" xmlns:w15="http://schemas.microsoft.com/office/word/2012/wordml" xmlns:w16cex="http://schemas.microsoft.com/office/word/2018/wordml/cex" xmlns:w16cid="http://schemas.microsoft.com/office/word/2016/wordml/cid" xmlns:w16="http://schemas.microsoft.com/office/word/2018/wordml" xmlns:w16du="http://schemas.microsoft.com/office/word/2023/wordml/word16du" xmlns:w16sdtdh="http://schemas.microsoft.com/office/word/2020/wordml/sdtdatahash" xmlns:w16se="http://schemas.microsoft.com/office/word/2015/wordml/symex" xmlns:wpg="http://schemas.microsoft.com/office/word/2010/wordprocessingGroup" xmlns:wpi="http://schemas.microsoft.com/office/word/2010/wordprocessingInk" xmlns:wne="http://schemas.microsoft.com/office/word/2006/wordml" xmlns:wps="http://schemas.microsoft.com/office/word/2010/wordprocessingShape" mc:Ignorable="w14 w15 w16se w16cid w16 w16cex w16sdtdh w16du wp14">
   <w:abstractNum w:abstractNumId="0" w15:restartNumberingAfterBreak="0">
     <w:nsid w:val="25A43CF9"/>
     <w:multiLevelType w:val="hybridMultilevel"/>
@@ -3833,7 +3805,7 @@
 </file>
 
 <file path=word/styles.xml><?xml version="1.0" encoding="utf-8"?>
-<w:styles xmlns:mc="http://schemas.openxmlformats.org/markup-compatibility/2006" xmlns:r="http://schemas.openxmlformats.org/officeDocument/2006/relationships" xmlns:w="http://schemas.openxmlformats.org/wordprocessingml/2006/main" xmlns:w14="http://schemas.microsoft.com/office/word/2010/wordml" xmlns:w15="http://schemas.microsoft.com/office/word/2012/wordml" xmlns:w16cex="http://schemas.microsoft.com/office/word/2018/wordml/cex" xmlns:w16cid="http://schemas.microsoft.com/office/word/2016/wordml/cid" xmlns:w16="http://schemas.microsoft.com/office/word/2018/wordml" xmlns:w16du="http://schemas.microsoft.com/office/word/2023/wordml/word16du" xmlns:w16sdtdh="http://schemas.microsoft.com/office/word/2020/wordml/sdtdatahash" xmlns:w16sdtfl="http://schemas.microsoft.com/office/word/2024/wordml/sdtformatlock" xmlns:w16se="http://schemas.microsoft.com/office/word/2015/wordml/symex" mc:Ignorable="w14 w15 w16se w16cid w16 w16cex w16sdtdh w16sdtfl w16du">
+<w:styles xmlns:mc="http://schemas.openxmlformats.org/markup-compatibility/2006" xmlns:r="http://schemas.openxmlformats.org/officeDocument/2006/relationships" xmlns:w="http://schemas.openxmlformats.org/wordprocessingml/2006/main" xmlns:w14="http://schemas.microsoft.com/office/word/2010/wordml" xmlns:w15="http://schemas.microsoft.com/office/word/2012/wordml" xmlns:w16cex="http://schemas.microsoft.com/office/word/2018/wordml/cex" xmlns:w16cid="http://schemas.microsoft.com/office/word/2016/wordml/cid" xmlns:w16="http://schemas.microsoft.com/office/word/2018/wordml" xmlns:w16du="http://schemas.microsoft.com/office/word/2023/wordml/word16du" xmlns:w16sdtdh="http://schemas.microsoft.com/office/word/2020/wordml/sdtdatahash" xmlns:w16se="http://schemas.microsoft.com/office/word/2015/wordml/symex" mc:Ignorable="w14 w15 w16se w16cid w16 w16cex w16sdtdh w16du">
   <w:docDefaults>
     <w:rPrDefault>
       <w:rPr>
@@ -4445,6 +4417,7 @@
   <w:style w:type="character" w:default="1" w:styleId="a0">
     <w:name w:val="Default Paragraph Font"/>
     <w:uiPriority w:val="1"/>
+    <w:semiHidden/>
     <w:unhideWhenUsed/>
   </w:style>
   <w:style w:type="table" w:default="1" w:styleId="a1">

</xml_diff>

<commit_message>
Update the InformationBox and SubjInfo.csv design for 2 modal task
</commit_message>
<xml_diff>
--- a/实验操作说明.docx
+++ b/实验操作说明.docx
@@ -1,15 +1,18 @@
 
 <file path=word/document.xml><?xml version="1.0" encoding="utf-8"?>
-<w:document xmlns:wpc="http://schemas.microsoft.com/office/word/2010/wordprocessingCanvas" xmlns:cx="http://schemas.microsoft.com/office/drawing/2014/chartex" xmlns:cx1="http://schemas.microsoft.com/office/drawing/2015/9/8/chartex" xmlns:cx2="http://schemas.microsoft.com/office/drawing/2015/10/21/chartex" xmlns:cx3="http://schemas.microsoft.com/office/drawing/2016/5/9/chartex" xmlns:cx4="http://schemas.microsoft.com/office/drawing/2016/5/10/chartex" xmlns:cx5="http://schemas.microsoft.com/office/drawing/2016/5/11/chartex" xmlns:cx6="http://schemas.microsoft.com/office/drawing/2016/5/12/chartex" xmlns:cx7="http://schemas.microsoft.com/office/drawing/2016/5/13/chartex" xmlns:cx8="http://schemas.microsoft.com/office/drawing/2016/5/14/chartex" xmlns:mc="http://schemas.openxmlformats.org/markup-compatibility/2006" xmlns:aink="http://schemas.microsoft.com/office/drawing/2016/ink" xmlns:am3d="http://schemas.microsoft.com/office/drawing/2017/model3d" xmlns:o="urn:schemas-microsoft-com:office:office" xmlns:oel="http://schemas.microsoft.com/office/2019/extlst" xmlns:r="http://schemas.openxmlformats.org/officeDocument/2006/relationships" xmlns:m="http://schemas.openxmlformats.org/officeDocument/2006/math" xmlns:v="urn:schemas-microsoft-com:vml" xmlns:wp14="http://schemas.microsoft.com/office/word/2010/wordprocessingDrawing" xmlns:wp="http://schemas.openxmlformats.org/drawingml/2006/wordprocessingDrawing" xmlns:w10="urn:schemas-microsoft-com:office:word" xmlns:w="http://schemas.openxmlformats.org/wordprocessingml/2006/main" xmlns:w14="http://schemas.microsoft.com/office/word/2010/wordml" xmlns:w15="http://schemas.microsoft.com/office/word/2012/wordml" xmlns:w16cex="http://schemas.microsoft.com/office/word/2018/wordml/cex" xmlns:w16cid="http://schemas.microsoft.com/office/word/2016/wordml/cid" xmlns:w16="http://schemas.microsoft.com/office/word/2018/wordml" xmlns:w16du="http://schemas.microsoft.com/office/word/2023/wordml/word16du" xmlns:w16sdtdh="http://schemas.microsoft.com/office/word/2020/wordml/sdtdatahash" xmlns:w16se="http://schemas.microsoft.com/office/word/2015/wordml/symex" xmlns:wpg="http://schemas.microsoft.com/office/word/2010/wordprocessingGroup" xmlns:wpi="http://schemas.microsoft.com/office/word/2010/wordprocessingInk" xmlns:wne="http://schemas.microsoft.com/office/word/2006/wordml" xmlns:wps="http://schemas.microsoft.com/office/word/2010/wordprocessingShape" mc:Ignorable="w14 w15 w16se w16cid w16 w16cex w16sdtdh w16du wp14">
+<w:document xmlns:wpc="http://schemas.microsoft.com/office/word/2010/wordprocessingCanvas" xmlns:cx="http://schemas.microsoft.com/office/drawing/2014/chartex" xmlns:cx1="http://schemas.microsoft.com/office/drawing/2015/9/8/chartex" xmlns:cx2="http://schemas.microsoft.com/office/drawing/2015/10/21/chartex" xmlns:cx3="http://schemas.microsoft.com/office/drawing/2016/5/9/chartex" xmlns:cx4="http://schemas.microsoft.com/office/drawing/2016/5/10/chartex" xmlns:cx5="http://schemas.microsoft.com/office/drawing/2016/5/11/chartex" xmlns:cx6="http://schemas.microsoft.com/office/drawing/2016/5/12/chartex" xmlns:cx7="http://schemas.microsoft.com/office/drawing/2016/5/13/chartex" xmlns:cx8="http://schemas.microsoft.com/office/drawing/2016/5/14/chartex" xmlns:mc="http://schemas.openxmlformats.org/markup-compatibility/2006" xmlns:aink="http://schemas.microsoft.com/office/drawing/2016/ink" xmlns:am3d="http://schemas.microsoft.com/office/drawing/2017/model3d" xmlns:o="urn:schemas-microsoft-com:office:office" xmlns:oel="http://schemas.microsoft.com/office/2019/extlst" xmlns:r="http://schemas.openxmlformats.org/officeDocument/2006/relationships" xmlns:m="http://schemas.openxmlformats.org/officeDocument/2006/math" xmlns:v="urn:schemas-microsoft-com:vml" xmlns:wp14="http://schemas.microsoft.com/office/word/2010/wordprocessingDrawing" xmlns:wp="http://schemas.openxmlformats.org/drawingml/2006/wordprocessingDrawing" xmlns:w10="urn:schemas-microsoft-com:office:word" xmlns:w="http://schemas.openxmlformats.org/wordprocessingml/2006/main" xmlns:w14="http://schemas.microsoft.com/office/word/2010/wordml" xmlns:w15="http://schemas.microsoft.com/office/word/2012/wordml" xmlns:w16cex="http://schemas.microsoft.com/office/word/2018/wordml/cex" xmlns:w16cid="http://schemas.microsoft.com/office/word/2016/wordml/cid" xmlns:w16="http://schemas.microsoft.com/office/word/2018/wordml" xmlns:w16du="http://schemas.microsoft.com/office/word/2023/wordml/word16du" xmlns:w16sdtdh="http://schemas.microsoft.com/office/word/2020/wordml/sdtdatahash" xmlns:w16sdtfl="http://schemas.microsoft.com/office/word/2024/wordml/sdtformatlock" xmlns:w16se="http://schemas.microsoft.com/office/word/2015/wordml/symex" xmlns:wpg="http://schemas.microsoft.com/office/word/2010/wordprocessingGroup" xmlns:wpi="http://schemas.microsoft.com/office/word/2010/wordprocessingInk" xmlns:wne="http://schemas.microsoft.com/office/word/2006/wordml" xmlns:wps="http://schemas.microsoft.com/office/word/2010/wordprocessingShape" mc:Ignorable="w14 w15 w16se w16cid w16 w16cex w16sdtdh w16sdtfl w16du wp14">
   <w:body>
     <w:p>
       <w:pPr>
         <w:pStyle w:val="a3"/>
-      </w:pPr>
-      <w:r>
         <w:rPr>
           <w:rFonts w:hint="eastAsia"/>
         </w:rPr>
+      </w:pPr>
+      <w:r>
+        <w:rPr>
+          <w:rFonts w:hint="eastAsia"/>
+        </w:rPr>
         <w:t>一阶听觉rhythmic cue</w:t>
       </w:r>
       <w:r>
@@ -26,7 +29,7 @@
       <w:pPr>
         <w:spacing w:afterLines="50" w:after="156"/>
         <w:rPr>
-          <w:rFonts w:asciiTheme="minorEastAsia" w:hAnsiTheme="minorEastAsia"/>
+          <w:rFonts w:asciiTheme="minorEastAsia" w:hAnsiTheme="minorEastAsia" w:hint="eastAsia"/>
           <w:b/>
           <w:sz w:val="36"/>
           <w:szCs w:val="32"/>
@@ -45,16 +48,125 @@
     <w:p>
       <w:pPr>
         <w:rPr>
+          <w:rFonts w:asciiTheme="minorEastAsia" w:hAnsiTheme="minorEastAsia" w:hint="eastAsia"/>
+          <w:sz w:val="24"/>
+        </w:rPr>
+      </w:pPr>
+      <w:r>
+        <w:rPr>
+          <w:rFonts w:asciiTheme="minorEastAsia" w:hAnsiTheme="minorEastAsia" w:hint="eastAsia"/>
+          <w:sz w:val="24"/>
+        </w:rPr>
+        <w:t>计算机</w:t>
+      </w:r>
+      <w:r>
+        <w:rPr>
+          <w:rFonts w:asciiTheme="minorEastAsia" w:hAnsiTheme="minorEastAsia" w:hint="eastAsia"/>
+          <w:sz w:val="24"/>
+        </w:rPr>
+        <w:t>：</w:t>
+      </w:r>
+      <w:r>
+        <w:rPr>
+          <w:rFonts w:asciiTheme="minorEastAsia" w:hAnsiTheme="minorEastAsia" w:hint="eastAsia"/>
+          <w:sz w:val="24"/>
+        </w:rPr>
+        <w:t>冯健儒师兄的笔记本电脑</w:t>
+      </w:r>
+    </w:p>
+    <w:p>
+      <w:pPr>
+        <w:rPr>
+          <w:rFonts w:asciiTheme="minorEastAsia" w:hAnsiTheme="minorEastAsia" w:hint="eastAsia"/>
+          <w:sz w:val="24"/>
+        </w:rPr>
+      </w:pPr>
+      <w:r>
+        <w:rPr>
+          <w:rFonts w:asciiTheme="minorEastAsia" w:hAnsiTheme="minorEastAsia" w:hint="eastAsia"/>
+          <w:sz w:val="24"/>
+        </w:rPr>
+        <w:t>显示器：</w:t>
+      </w:r>
+      <w:r>
+        <w:rPr>
+          <w:rFonts w:asciiTheme="minorEastAsia" w:hAnsiTheme="minorEastAsia" w:hint="eastAsia"/>
+          <w:sz w:val="24"/>
+        </w:rPr>
+        <w:t>笔记本显示器（需要跳过同步性检验）</w:t>
+      </w:r>
+    </w:p>
+    <w:p>
+      <w:pPr>
+        <w:ind w:firstLineChars="400" w:firstLine="960"/>
+        <w:rPr>
+          <w:rFonts w:asciiTheme="minorEastAsia" w:hAnsiTheme="minorEastAsia" w:hint="eastAsia"/>
+          <w:sz w:val="24"/>
+        </w:rPr>
+      </w:pPr>
+      <w:r>
+        <w:rPr>
+          <w:rFonts w:asciiTheme="minorEastAsia" w:hAnsiTheme="minorEastAsia" w:hint="eastAsia"/>
+          <w:sz w:val="24"/>
+        </w:rPr>
+        <w:t>宽：</w:t>
+      </w:r>
+      <w:r>
+        <w:rPr>
+          <w:rFonts w:asciiTheme="minorEastAsia" w:hAnsiTheme="minorEastAsia" w:hint="eastAsia"/>
+          <w:sz w:val="24"/>
+        </w:rPr>
+        <w:t>3</w:t>
+      </w:r>
+      <w:r>
+        <w:rPr>
           <w:rFonts w:asciiTheme="minorEastAsia" w:hAnsiTheme="minorEastAsia"/>
           <w:sz w:val="24"/>
         </w:rPr>
-      </w:pPr>
-      <w:r>
-        <w:rPr>
-          <w:rFonts w:asciiTheme="minorEastAsia" w:hAnsiTheme="minorEastAsia" w:hint="eastAsia"/>
-          <w:sz w:val="24"/>
-        </w:rPr>
-        <w:t>计算机</w:t>
+        <w:t>4.</w:t>
+      </w:r>
+      <w:r>
+        <w:rPr>
+          <w:rFonts w:asciiTheme="minorEastAsia" w:hAnsiTheme="minorEastAsia" w:hint="eastAsia"/>
+          <w:sz w:val="24"/>
+        </w:rPr>
+        <w:t>4</w:t>
+      </w:r>
+      <w:r>
+        <w:rPr>
+          <w:rFonts w:asciiTheme="minorEastAsia" w:hAnsiTheme="minorEastAsia" w:hint="eastAsia"/>
+          <w:sz w:val="24"/>
+        </w:rPr>
+        <w:t>cm；刷新率：</w:t>
+      </w:r>
+      <w:r>
+        <w:rPr>
+          <w:rFonts w:asciiTheme="minorEastAsia" w:hAnsiTheme="minorEastAsia" w:hint="eastAsia"/>
+          <w:sz w:val="24"/>
+        </w:rPr>
+        <w:t>144</w:t>
+      </w:r>
+      <w:r>
+        <w:rPr>
+          <w:rFonts w:asciiTheme="minorEastAsia" w:hAnsiTheme="minorEastAsia" w:hint="eastAsia"/>
+          <w:sz w:val="24"/>
+        </w:rPr>
+        <w:t>Hz。</w:t>
+      </w:r>
+    </w:p>
+    <w:p>
+      <w:pPr>
+        <w:rPr>
+          <w:rFonts w:asciiTheme="minorEastAsia" w:hAnsiTheme="minorEastAsia" w:hint="eastAsia"/>
+          <w:sz w:val="24"/>
+        </w:rPr>
+      </w:pPr>
+      <w:r>
+        <w:rPr>
+          <w:rFonts w:asciiTheme="minorEastAsia" w:hAnsiTheme="minorEastAsia" w:hint="eastAsia"/>
+          <w:sz w:val="24"/>
+        </w:rPr>
+        <w:t>音频</w:t>
       </w:r>
       <w:r>
         <w:rPr>
@@ -68,155 +180,13 @@
           <w:rFonts w:asciiTheme="minorEastAsia" w:hAnsiTheme="minorEastAsia" w:hint="eastAsia"/>
           <w:sz w:val="24"/>
         </w:rPr>
-        <w:t>冯健儒师兄的笔记本电脑</w:t>
-      </w:r>
-    </w:p>
-    <w:p>
-      <w:pPr>
-        <w:rPr>
-          <w:rFonts w:asciiTheme="minorEastAsia" w:hAnsiTheme="minorEastAsia"/>
-          <w:sz w:val="24"/>
-        </w:rPr>
-      </w:pPr>
-      <w:r>
-        <w:rPr>
-          <w:rFonts w:asciiTheme="minorEastAsia" w:hAnsiTheme="minorEastAsia" w:hint="eastAsia"/>
-          <w:sz w:val="24"/>
-        </w:rPr>
-        <w:t>显示器：</w:t>
-      </w:r>
-      <w:r>
-        <w:rPr>
-          <w:rFonts w:asciiTheme="minorEastAsia" w:hAnsiTheme="minorEastAsia" w:hint="eastAsia"/>
-          <w:sz w:val="24"/>
-        </w:rPr>
-        <w:t>笔记本显示器（需要跳过同步性检验）</w:t>
-      </w:r>
-    </w:p>
-    <w:p>
-      <w:pPr>
-        <w:ind w:firstLineChars="400" w:firstLine="960"/>
-        <w:rPr>
-          <w:rFonts w:asciiTheme="minorEastAsia" w:hAnsiTheme="minorEastAsia"/>
-          <w:sz w:val="24"/>
-        </w:rPr>
-      </w:pPr>
-      <w:r>
-        <w:rPr>
-          <w:rFonts w:asciiTheme="minorEastAsia" w:hAnsiTheme="minorEastAsia" w:hint="eastAsia"/>
-          <w:sz w:val="24"/>
-        </w:rPr>
-        <w:t>宽：</w:t>
-      </w:r>
-      <w:r>
-        <w:rPr>
-          <w:rFonts w:asciiTheme="minorEastAsia" w:hAnsiTheme="minorEastAsia" w:hint="eastAsia"/>
-          <w:sz w:val="24"/>
-        </w:rPr>
-        <w:t>3</w:t>
-      </w:r>
-      <w:r>
-        <w:rPr>
-          <w:rFonts w:asciiTheme="minorEastAsia" w:hAnsiTheme="minorEastAsia"/>
-          <w:sz w:val="24"/>
-        </w:rPr>
-        <w:t>4.</w:t>
-      </w:r>
-      <w:r>
-        <w:rPr>
-          <w:rFonts w:asciiTheme="minorEastAsia" w:hAnsiTheme="minorEastAsia" w:hint="eastAsia"/>
-          <w:sz w:val="24"/>
-        </w:rPr>
-        <w:t>4</w:t>
-      </w:r>
-      <w:r>
-        <w:rPr>
-          <w:rFonts w:asciiTheme="minorEastAsia" w:hAnsiTheme="minorEastAsia" w:hint="eastAsia"/>
-          <w:sz w:val="24"/>
-        </w:rPr>
-        <w:t>cm；刷新率：</w:t>
-      </w:r>
-      <w:r>
-        <w:rPr>
-          <w:rFonts w:asciiTheme="minorEastAsia" w:hAnsiTheme="minorEastAsia"/>
-          <w:color w:val="FF0000"/>
-          <w:sz w:val="24"/>
-        </w:rPr>
-        <w:t>59</w:t>
-      </w:r>
-      <w:r>
-        <w:rPr>
-          <w:rFonts w:asciiTheme="minorEastAsia" w:hAnsiTheme="minorEastAsia" w:hint="eastAsia"/>
-          <w:sz w:val="24"/>
-        </w:rPr>
-        <w:t>Hz；分辨率：</w:t>
-      </w:r>
-      <w:r>
-        <w:rPr>
-          <w:rFonts w:asciiTheme="minorEastAsia" w:hAnsiTheme="minorEastAsia" w:hint="eastAsia"/>
-          <w:color w:val="FF0000"/>
-          <w:sz w:val="24"/>
-        </w:rPr>
-        <w:t>1</w:t>
-      </w:r>
-      <w:r>
-        <w:rPr>
-          <w:rFonts w:asciiTheme="minorEastAsia" w:hAnsiTheme="minorEastAsia"/>
-          <w:color w:val="FF0000"/>
-          <w:sz w:val="24"/>
-        </w:rPr>
-        <w:t>920*1440</w:t>
-      </w:r>
-      <w:r>
-        <w:rPr>
-          <w:rFonts w:asciiTheme="minorEastAsia" w:hAnsiTheme="minorEastAsia" w:hint="eastAsia"/>
-          <w:sz w:val="24"/>
-        </w:rPr>
-        <w:t>。</w:t>
-      </w:r>
-    </w:p>
-    <w:p>
-      <w:pPr>
-        <w:rPr>
-          <w:rFonts w:asciiTheme="minorEastAsia" w:hAnsiTheme="minorEastAsia"/>
-          <w:sz w:val="24"/>
-        </w:rPr>
-      </w:pPr>
-      <w:r>
-        <w:rPr>
-          <w:rFonts w:asciiTheme="minorEastAsia" w:hAnsiTheme="minorEastAsia" w:hint="eastAsia"/>
-          <w:sz w:val="24"/>
-        </w:rPr>
-        <w:t>音频</w:t>
-      </w:r>
-      <w:r>
-        <w:rPr>
-          <w:rFonts w:asciiTheme="minorEastAsia" w:hAnsiTheme="minorEastAsia" w:hint="eastAsia"/>
-          <w:sz w:val="24"/>
-        </w:rPr>
-        <w:t>：</w:t>
-      </w:r>
-      <w:proofErr w:type="gramStart"/>
-      <w:r>
-        <w:rPr>
-          <w:rFonts w:asciiTheme="minorEastAsia" w:hAnsiTheme="minorEastAsia" w:hint="eastAsia"/>
-          <w:sz w:val="24"/>
-        </w:rPr>
-        <w:t>唐麦耳机</w:t>
-      </w:r>
-      <w:proofErr w:type="gramEnd"/>
-      <w:r>
-        <w:rPr>
-          <w:rFonts w:asciiTheme="minorEastAsia" w:hAnsiTheme="minorEastAsia" w:hint="eastAsia"/>
-          <w:sz w:val="24"/>
-        </w:rPr>
-        <w:t>（有线入耳式）</w:t>
-      </w:r>
-    </w:p>
-    <w:p>
-      <w:pPr>
-        <w:rPr>
-          <w:rFonts w:asciiTheme="minorEastAsia" w:hAnsiTheme="minorEastAsia"/>
+        <w:t>唐麦耳机（有线入耳式）</w:t>
+      </w:r>
+    </w:p>
+    <w:p>
+      <w:pPr>
+        <w:rPr>
+          <w:rFonts w:asciiTheme="minorEastAsia" w:hAnsiTheme="minorEastAsia" w:hint="eastAsia"/>
           <w:sz w:val="24"/>
         </w:rPr>
       </w:pPr>
@@ -225,7 +195,7 @@
       <w:pPr>
         <w:spacing w:afterLines="50" w:after="156"/>
         <w:rPr>
-          <w:rFonts w:asciiTheme="minorEastAsia" w:hAnsiTheme="minorEastAsia"/>
+          <w:rFonts w:asciiTheme="minorEastAsia" w:hAnsiTheme="minorEastAsia" w:hint="eastAsia"/>
           <w:b/>
           <w:sz w:val="36"/>
           <w:szCs w:val="32"/>
@@ -259,7 +229,7 @@
         </w:numPr>
         <w:contextualSpacing w:val="0"/>
         <w:rPr>
-          <w:rFonts w:asciiTheme="minorEastAsia" w:hAnsiTheme="minorEastAsia"/>
+          <w:rFonts w:asciiTheme="minorEastAsia" w:hAnsiTheme="minorEastAsia" w:hint="eastAsia"/>
           <w:b/>
           <w:bCs/>
           <w:sz w:val="28"/>
@@ -306,7 +276,7 @@
         </w:numPr>
         <w:contextualSpacing w:val="0"/>
         <w:rPr>
-          <w:rFonts w:asciiTheme="minorEastAsia" w:hAnsiTheme="minorEastAsia"/>
+          <w:rFonts w:asciiTheme="minorEastAsia" w:hAnsiTheme="minorEastAsia" w:hint="eastAsia"/>
           <w:b/>
           <w:bCs/>
           <w:sz w:val="28"/>
@@ -343,40 +313,31 @@
         </w:numPr>
         <w:contextualSpacing w:val="0"/>
         <w:rPr>
+          <w:rFonts w:asciiTheme="minorEastAsia" w:hAnsiTheme="minorEastAsia" w:hint="eastAsia"/>
+          <w:sz w:val="24"/>
+        </w:rPr>
+      </w:pPr>
+      <w:r>
+        <w:rPr>
+          <w:rFonts w:asciiTheme="minorEastAsia" w:hAnsiTheme="minorEastAsia" w:hint="eastAsia"/>
+          <w:sz w:val="24"/>
+        </w:rPr>
+        <w:t>打开</w:t>
+      </w:r>
+      <w:r>
+        <w:rPr>
+          <w:rFonts w:asciiTheme="minorEastAsia" w:hAnsiTheme="minorEastAsia" w:hint="eastAsia"/>
+          <w:sz w:val="24"/>
+        </w:rPr>
+        <w:t>audio</w:t>
+      </w:r>
+      <w:r>
+        <w:rPr>
           <w:rFonts w:asciiTheme="minorEastAsia" w:hAnsiTheme="minorEastAsia"/>
           <w:sz w:val="24"/>
         </w:rPr>
-      </w:pPr>
-      <w:r>
-        <w:rPr>
-          <w:rFonts w:asciiTheme="minorEastAsia" w:hAnsiTheme="minorEastAsia" w:hint="eastAsia"/>
-          <w:sz w:val="24"/>
-        </w:rPr>
-        <w:t>打开</w:t>
-      </w:r>
-      <w:proofErr w:type="spellStart"/>
-      <w:r>
-        <w:rPr>
-          <w:rFonts w:asciiTheme="minorEastAsia" w:hAnsiTheme="minorEastAsia" w:hint="eastAsia"/>
-          <w:sz w:val="24"/>
-        </w:rPr>
-        <w:t>audio</w:t>
-      </w:r>
-      <w:r>
-        <w:rPr>
-          <w:rFonts w:asciiTheme="minorEastAsia" w:hAnsiTheme="minorEastAsia" w:hint="eastAsia"/>
-          <w:sz w:val="24"/>
-        </w:rPr>
-        <w:t>_To_FJR</w:t>
-      </w:r>
-      <w:r>
-        <w:rPr>
-          <w:rFonts w:asciiTheme="minorEastAsia" w:hAnsiTheme="minorEastAsia"/>
-          <w:sz w:val="24"/>
-        </w:rPr>
         <w:t>.m</w:t>
       </w:r>
-      <w:proofErr w:type="spellEnd"/>
       <w:r>
         <w:rPr>
           <w:rFonts w:asciiTheme="minorEastAsia" w:hAnsiTheme="minorEastAsia" w:hint="eastAsia"/>
@@ -394,7 +355,7 @@
         </w:numPr>
         <w:contextualSpacing w:val="0"/>
         <w:rPr>
-          <w:rFonts w:asciiTheme="minorEastAsia" w:hAnsiTheme="minorEastAsia"/>
+          <w:rFonts w:asciiTheme="minorEastAsia" w:hAnsiTheme="minorEastAsia" w:hint="eastAsia"/>
           <w:sz w:val="24"/>
         </w:rPr>
       </w:pPr>
@@ -423,7 +384,7 @@
         </w:numPr>
         <w:contextualSpacing w:val="0"/>
         <w:rPr>
-          <w:rFonts w:asciiTheme="minorEastAsia" w:hAnsiTheme="minorEastAsia"/>
+          <w:rFonts w:asciiTheme="minorEastAsia" w:hAnsiTheme="minorEastAsia" w:hint="eastAsia"/>
           <w:sz w:val="24"/>
         </w:rPr>
       </w:pPr>
@@ -475,7 +436,50 @@
           <w:rFonts w:asciiTheme="minorEastAsia" w:hAnsiTheme="minorEastAsia" w:hint="eastAsia"/>
           <w:sz w:val="24"/>
         </w:rPr>
-        <w:t>。若输入已有被试编号，则可修改对应被试信息。</w:t>
+        <w:t>。若输入已有被试编号</w:t>
+      </w:r>
+      <w:r>
+        <w:rPr>
+          <w:rFonts w:asciiTheme="minorEastAsia" w:hAnsiTheme="minorEastAsia" w:hint="eastAsia"/>
+          <w:sz w:val="24"/>
+        </w:rPr>
+        <w:t>（2</w:t>
+      </w:r>
+      <w:r>
+        <w:rPr>
+          <w:rFonts w:asciiTheme="minorEastAsia" w:hAnsiTheme="minorEastAsia" w:hint="eastAsia"/>
+          <w:sz w:val="24"/>
+          <w:vertAlign w:val="superscript"/>
+        </w:rPr>
+        <w:t>nd</w:t>
+      </w:r>
+      <w:r>
+        <w:rPr>
+          <w:rFonts w:asciiTheme="minorEastAsia" w:hAnsiTheme="minorEastAsia" w:hint="eastAsia"/>
+          <w:sz w:val="24"/>
+        </w:rPr>
+        <w:t xml:space="preserve"> </w:t>
+      </w:r>
+      <w:r>
+        <w:rPr>
+          <w:rFonts w:asciiTheme="minorEastAsia" w:hAnsiTheme="minorEastAsia" w:hint="eastAsia"/>
+          <w:sz w:val="24"/>
+        </w:rPr>
+        <w:t>轮次</w:t>
+      </w:r>
+      <w:r>
+        <w:rPr>
+          <w:rFonts w:asciiTheme="minorEastAsia" w:hAnsiTheme="minorEastAsia" w:hint="eastAsia"/>
+          <w:sz w:val="24"/>
+        </w:rPr>
+        <w:t>）</w:t>
+      </w:r>
+      <w:r>
+        <w:rPr>
+          <w:rFonts w:asciiTheme="minorEastAsia" w:hAnsiTheme="minorEastAsia" w:hint="eastAsia"/>
+          <w:sz w:val="24"/>
+        </w:rPr>
+        <w:t>，可修改对应被试信息。</w:t>
       </w:r>
     </w:p>
     <w:p>
@@ -487,7 +491,7 @@
         </w:numPr>
         <w:contextualSpacing w:val="0"/>
         <w:rPr>
-          <w:rFonts w:asciiTheme="minorEastAsia" w:hAnsiTheme="minorEastAsia"/>
+          <w:rFonts w:asciiTheme="minorEastAsia" w:hAnsiTheme="minorEastAsia" w:hint="eastAsia"/>
           <w:sz w:val="24"/>
         </w:rPr>
       </w:pPr>
@@ -504,23 +508,59 @@
           <w:rFonts w:asciiTheme="minorEastAsia" w:hAnsiTheme="minorEastAsia" w:hint="eastAsia"/>
           <w:sz w:val="24"/>
         </w:rPr>
-        <w:t>内依次填入：该被试当前的实验轮次、被试单位缩写、姓名全拼（姓</w:t>
-      </w:r>
-      <w:proofErr w:type="gramStart"/>
-      <w:r>
-        <w:rPr>
-          <w:rFonts w:asciiTheme="minorEastAsia" w:hAnsiTheme="minorEastAsia" w:hint="eastAsia"/>
-          <w:sz w:val="24"/>
-        </w:rPr>
-        <w:t>和名首字母</w:t>
-      </w:r>
-      <w:proofErr w:type="gramEnd"/>
-      <w:r>
-        <w:rPr>
-          <w:rFonts w:asciiTheme="minorEastAsia" w:hAnsiTheme="minorEastAsia" w:hint="eastAsia"/>
-          <w:sz w:val="24"/>
-        </w:rPr>
-        <w:t>大写）、性别（男M，女F）、年龄、初始强度（填0则默认为0.08）、block顺序编号、日期。</w:t>
+        <w:t>内依次填入：被试单位缩写、姓名全拼（姓和名首字母大写）、性别（男M，女F）、年龄、</w:t>
+      </w:r>
+      <w:r>
+        <w:rPr>
+          <w:rFonts w:asciiTheme="minorEastAsia" w:hAnsiTheme="minorEastAsia" w:hint="eastAsia"/>
+          <w:color w:val="7F7F7F" w:themeColor="text1" w:themeTint="80"/>
+          <w:sz w:val="24"/>
+        </w:rPr>
+        <w:t>初始强度（填0则默认为0.08）、block顺序编号、日期</w:t>
+      </w:r>
+      <w:r>
+        <w:rPr>
+          <w:rFonts w:asciiTheme="minorEastAsia" w:hAnsiTheme="minorEastAsia" w:hint="eastAsia"/>
+          <w:color w:val="7F7F7F" w:themeColor="text1" w:themeTint="80"/>
+          <w:sz w:val="24"/>
+        </w:rPr>
+        <w:t>T时间</w:t>
+      </w:r>
+      <w:r>
+        <w:rPr>
+          <w:rFonts w:asciiTheme="minorEastAsia" w:hAnsiTheme="minorEastAsia" w:hint="eastAsia"/>
+          <w:sz w:val="24"/>
+        </w:rPr>
+        <w:t>。</w:t>
+      </w:r>
+      <w:r>
+        <w:rPr>
+          <w:rFonts w:asciiTheme="minorEastAsia" w:hAnsiTheme="minorEastAsia" w:hint="eastAsia"/>
+          <w:sz w:val="24"/>
+        </w:rPr>
+        <w:t>（</w:t>
+      </w:r>
+      <w:r>
+        <w:rPr>
+          <w:rFonts w:asciiTheme="minorEastAsia" w:hAnsiTheme="minorEastAsia" w:hint="eastAsia"/>
+          <w:sz w:val="24"/>
+        </w:rPr>
+        <w:t>注：</w:t>
+      </w:r>
+      <w:r>
+        <w:rPr>
+          <w:rFonts w:asciiTheme="minorEastAsia" w:hAnsiTheme="minorEastAsia" w:hint="eastAsia"/>
+          <w:color w:val="7F7F7F" w:themeColor="text1" w:themeTint="80"/>
+          <w:sz w:val="24"/>
+        </w:rPr>
+        <w:t>灰色项目一般不用修改</w:t>
+      </w:r>
+      <w:r>
+        <w:rPr>
+          <w:rFonts w:asciiTheme="minorEastAsia" w:hAnsiTheme="minorEastAsia" w:hint="eastAsia"/>
+          <w:sz w:val="24"/>
+        </w:rPr>
+        <w:t>）</w:t>
       </w:r>
     </w:p>
     <w:p>
@@ -532,7 +572,7 @@
         </w:numPr>
         <w:contextualSpacing w:val="0"/>
         <w:rPr>
-          <w:rFonts w:asciiTheme="minorEastAsia" w:hAnsiTheme="minorEastAsia"/>
+          <w:rFonts w:asciiTheme="minorEastAsia" w:hAnsiTheme="minorEastAsia" w:hint="eastAsia"/>
           <w:sz w:val="24"/>
         </w:rPr>
       </w:pPr>
@@ -561,7 +601,7 @@
         </w:numPr>
         <w:contextualSpacing w:val="0"/>
         <w:rPr>
-          <w:rFonts w:asciiTheme="minorEastAsia" w:hAnsiTheme="minorEastAsia"/>
+          <w:rFonts w:asciiTheme="minorEastAsia" w:hAnsiTheme="minorEastAsia" w:hint="eastAsia"/>
           <w:sz w:val="24"/>
         </w:rPr>
       </w:pPr>
@@ -578,7 +618,24 @@
           <w:rFonts w:asciiTheme="minorEastAsia" w:hAnsiTheme="minorEastAsia" w:hint="eastAsia"/>
           <w:sz w:val="24"/>
         </w:rPr>
-        <w:t>选择音频设备（耳机）及驱动API：</w:t>
+        <w:t>选择音频设备（</w:t>
+      </w:r>
+      <w:r>
+        <w:rPr>
+          <w:rFonts w:asciiTheme="minorEastAsia" w:hAnsiTheme="minorEastAsia" w:hint="eastAsia"/>
+          <w:b/>
+          <w:bCs/>
+          <w:sz w:val="24"/>
+          <w:u w:val="single"/>
+        </w:rPr>
+        <w:t>耳机</w:t>
+      </w:r>
+      <w:r>
+        <w:rPr>
+          <w:rFonts w:asciiTheme="minorEastAsia" w:hAnsiTheme="minorEastAsia" w:hint="eastAsia"/>
+          <w:sz w:val="24"/>
+        </w:rPr>
+        <w:t>）及驱动API：</w:t>
       </w:r>
     </w:p>
     <w:p>
@@ -587,7 +644,7 @@
         <w:ind w:left="840"/>
         <w:contextualSpacing w:val="0"/>
         <w:rPr>
-          <w:rFonts w:asciiTheme="minorEastAsia" w:hAnsiTheme="minorEastAsia"/>
+          <w:rFonts w:asciiTheme="minorEastAsia" w:hAnsiTheme="minorEastAsia" w:hint="eastAsia"/>
           <w:sz w:val="24"/>
         </w:rPr>
       </w:pPr>
@@ -643,7 +700,7 @@
         </w:numPr>
         <w:contextualSpacing w:val="0"/>
         <w:rPr>
-          <w:rFonts w:asciiTheme="minorEastAsia" w:hAnsiTheme="minorEastAsia"/>
+          <w:rFonts w:asciiTheme="minorEastAsia" w:hAnsiTheme="minorEastAsia" w:hint="eastAsia"/>
           <w:sz w:val="24"/>
         </w:rPr>
       </w:pPr>
@@ -736,8 +793,10 @@
       <w:r>
         <w:rPr>
           <w:rFonts w:asciiTheme="minorEastAsia" w:hAnsiTheme="minorEastAsia" w:hint="eastAsia"/>
-          <w:color w:val="EE0000"/>
-          <w:sz w:val="24"/>
+          <w:b/>
+          <w:bCs/>
+          <w:sz w:val="24"/>
+          <w:highlight w:val="yellow"/>
         </w:rPr>
         <w:t>~40db (A)</w:t>
       </w:r>
@@ -780,7 +839,7 @@
         <w:contextualSpacing w:val="0"/>
         <w:jc w:val="center"/>
         <w:rPr>
-          <w:rFonts w:asciiTheme="minorEastAsia" w:hAnsiTheme="minorEastAsia"/>
+          <w:rFonts w:asciiTheme="minorEastAsia" w:hAnsiTheme="minorEastAsia" w:hint="eastAsia"/>
           <w:sz w:val="24"/>
         </w:rPr>
       </w:pPr>
@@ -849,7 +908,7 @@
           <w:sz w:val="24"/>
         </w:rPr>
         <w:drawing>
-          <wp:inline distT="0" distB="0" distL="0" distR="0" wp14:anchorId="7379DC3A" wp14:editId="7B2B84D5">
+          <wp:inline distT="0" distB="0" distL="0" distR="0" wp14:anchorId="7379DC3A" wp14:editId="0973135D">
             <wp:extent cx="1428695" cy="1583055"/>
             <wp:effectExtent l="0" t="0" r="635" b="0"/>
             <wp:docPr id="652961874" name="图片 4"/>
@@ -970,7 +1029,7 @@
         </w:numPr>
         <w:contextualSpacing w:val="0"/>
         <w:rPr>
-          <w:rFonts w:asciiTheme="minorEastAsia" w:hAnsiTheme="minorEastAsia"/>
+          <w:rFonts w:asciiTheme="minorEastAsia" w:hAnsiTheme="minorEastAsia" w:hint="eastAsia"/>
           <w:b/>
           <w:bCs/>
           <w:sz w:val="28"/>
@@ -994,7 +1053,7 @@
         <w:ind w:left="420" w:firstLine="420"/>
         <w:contextualSpacing w:val="0"/>
         <w:rPr>
-          <w:rFonts w:asciiTheme="minorEastAsia" w:hAnsiTheme="minorEastAsia"/>
+          <w:rFonts w:asciiTheme="minorEastAsia" w:hAnsiTheme="minorEastAsia" w:hint="eastAsia"/>
           <w:b/>
           <w:bCs/>
           <w:i/>
@@ -1092,29 +1151,16 @@
         </w:rPr>
         <w:t>了。下面请</w:t>
       </w:r>
-      <w:proofErr w:type="gramStart"/>
-      <w:r>
-        <w:rPr>
-          <w:rFonts w:asciiTheme="minorEastAsia" w:hAnsiTheme="minorEastAsia" w:hint="eastAsia"/>
-          <w:b/>
-          <w:bCs/>
-          <w:i/>
-          <w:iCs/>
-          <w:sz w:val="24"/>
-        </w:rPr>
-        <w:t>您塞稳</w:t>
-      </w:r>
-      <w:proofErr w:type="gramEnd"/>
-      <w:r>
-        <w:rPr>
-          <w:rFonts w:asciiTheme="minorEastAsia" w:hAnsiTheme="minorEastAsia" w:hint="eastAsia"/>
-          <w:b/>
-          <w:bCs/>
-          <w:i/>
-          <w:iCs/>
-          <w:sz w:val="24"/>
-        </w:rPr>
-        <w:t>耳机，确保不会松动滑落，然后专心</w:t>
+      <w:r>
+        <w:rPr>
+          <w:rFonts w:asciiTheme="minorEastAsia" w:hAnsiTheme="minorEastAsia" w:hint="eastAsia"/>
+          <w:b/>
+          <w:bCs/>
+          <w:i/>
+          <w:iCs/>
+          <w:sz w:val="24"/>
+        </w:rPr>
+        <w:t>您塞稳耳机，确保不会松动滑落，然后专心</w:t>
       </w:r>
       <w:r>
         <w:rPr>
@@ -1171,7 +1217,7 @@
         </w:numPr>
         <w:contextualSpacing w:val="0"/>
         <w:rPr>
-          <w:rFonts w:asciiTheme="minorEastAsia" w:hAnsiTheme="minorEastAsia"/>
+          <w:rFonts w:asciiTheme="minorEastAsia" w:hAnsiTheme="minorEastAsia" w:hint="eastAsia"/>
           <w:sz w:val="24"/>
         </w:rPr>
       </w:pPr>
@@ -1228,6 +1274,8 @@
       <w:r>
         <w:rPr>
           <w:rFonts w:asciiTheme="minorEastAsia" w:hAnsiTheme="minorEastAsia" w:hint="eastAsia"/>
+          <w:b/>
+          <w:bCs/>
           <w:sz w:val="24"/>
         </w:rPr>
         <w:t>高音</w:t>
@@ -1246,7 +1294,7 @@
         <w:ind w:left="420" w:firstLine="420"/>
         <w:contextualSpacing w:val="0"/>
         <w:rPr>
-          <w:rFonts w:asciiTheme="minorEastAsia" w:hAnsiTheme="minorEastAsia"/>
+          <w:rFonts w:asciiTheme="minorEastAsia" w:hAnsiTheme="minorEastAsia" w:hint="eastAsia"/>
           <w:b/>
           <w:bCs/>
           <w:i/>
@@ -1376,7 +1424,7 @@
         </w:numPr>
         <w:contextualSpacing w:val="0"/>
         <w:rPr>
-          <w:rFonts w:asciiTheme="minorEastAsia" w:hAnsiTheme="minorEastAsia"/>
+          <w:rFonts w:asciiTheme="minorEastAsia" w:hAnsiTheme="minorEastAsia" w:hint="eastAsia"/>
           <w:sz w:val="24"/>
         </w:rPr>
       </w:pPr>
@@ -1414,14 +1462,16 @@
           <w:rFonts w:asciiTheme="minorEastAsia" w:hAnsiTheme="minorEastAsia" w:hint="eastAsia"/>
           <w:sz w:val="24"/>
         </w:rPr>
-        <w:t>2，耳机播放低</w:t>
-      </w:r>
-      <w:r>
-        <w:rPr>
-          <w:rFonts w:asciiTheme="minorEastAsia" w:hAnsiTheme="minorEastAsia" w:hint="eastAsia"/>
-          <w:sz w:val="24"/>
-        </w:rPr>
-        <w:t>音</w:t>
+        <w:t>2，耳机播放</w:t>
+      </w:r>
+      <w:r>
+        <w:rPr>
+          <w:rFonts w:asciiTheme="minorEastAsia" w:hAnsiTheme="minorEastAsia" w:hint="eastAsia"/>
+          <w:b/>
+          <w:bCs/>
+          <w:sz w:val="24"/>
+        </w:rPr>
+        <w:t>低音</w:t>
       </w:r>
       <w:r>
         <w:rPr>
@@ -1437,7 +1487,7 @@
         <w:ind w:left="420" w:firstLine="420"/>
         <w:contextualSpacing w:val="0"/>
         <w:rPr>
-          <w:rFonts w:asciiTheme="minorEastAsia" w:hAnsiTheme="minorEastAsia"/>
+          <w:rFonts w:asciiTheme="minorEastAsia" w:hAnsiTheme="minorEastAsia" w:hint="eastAsia"/>
           <w:b/>
           <w:bCs/>
           <w:i/>
@@ -1565,7 +1615,7 @@
         </w:numPr>
         <w:contextualSpacing w:val="0"/>
         <w:rPr>
-          <w:rFonts w:asciiTheme="minorEastAsia" w:hAnsiTheme="minorEastAsia"/>
+          <w:rFonts w:asciiTheme="minorEastAsia" w:hAnsiTheme="minorEastAsia" w:hint="eastAsia"/>
           <w:sz w:val="24"/>
         </w:rPr>
       </w:pPr>
@@ -1629,7 +1679,7 @@
         </w:numPr>
         <w:contextualSpacing w:val="0"/>
         <w:rPr>
-          <w:rFonts w:asciiTheme="minorEastAsia" w:hAnsiTheme="minorEastAsia"/>
+          <w:rFonts w:asciiTheme="minorEastAsia" w:hAnsiTheme="minorEastAsia" w:hint="eastAsia"/>
           <w:sz w:val="24"/>
         </w:rPr>
       </w:pPr>
@@ -1658,7 +1708,7 @@
         </w:numPr>
         <w:contextualSpacing w:val="0"/>
         <w:rPr>
-          <w:rFonts w:asciiTheme="minorEastAsia" w:hAnsiTheme="minorEastAsia"/>
+          <w:rFonts w:asciiTheme="minorEastAsia" w:hAnsiTheme="minorEastAsia" w:hint="eastAsia"/>
           <w:sz w:val="24"/>
         </w:rPr>
       </w:pPr>
@@ -1698,7 +1748,7 @@
         </w:numPr>
         <w:contextualSpacing w:val="0"/>
         <w:rPr>
-          <w:rFonts w:asciiTheme="minorEastAsia" w:hAnsiTheme="minorEastAsia"/>
+          <w:rFonts w:asciiTheme="minorEastAsia" w:hAnsiTheme="minorEastAsia" w:hint="eastAsia"/>
           <w:sz w:val="24"/>
         </w:rPr>
       </w:pPr>
@@ -1771,7 +1821,7 @@
         </w:numPr>
         <w:contextualSpacing w:val="0"/>
         <w:rPr>
-          <w:rFonts w:asciiTheme="minorEastAsia" w:hAnsiTheme="minorEastAsia"/>
+          <w:rFonts w:asciiTheme="minorEastAsia" w:hAnsiTheme="minorEastAsia" w:hint="eastAsia"/>
           <w:sz w:val="24"/>
         </w:rPr>
       </w:pPr>
@@ -1791,29 +1841,7 @@
           <w:color w:val="EE0000"/>
           <w:sz w:val="24"/>
         </w:rPr>
-        <w:t>连续</w:t>
-      </w:r>
-      <w:proofErr w:type="gramStart"/>
-      <w:r>
-        <w:rPr>
-          <w:rFonts w:asciiTheme="minorEastAsia" w:hAnsiTheme="minorEastAsia" w:hint="eastAsia"/>
-          <w:b/>
-          <w:bCs/>
-          <w:color w:val="EE0000"/>
-          <w:sz w:val="24"/>
-        </w:rPr>
-        <w:t>做对</w:t>
-      </w:r>
-      <w:proofErr w:type="gramEnd"/>
-      <w:r>
-        <w:rPr>
-          <w:rFonts w:asciiTheme="minorEastAsia" w:hAnsiTheme="minorEastAsia" w:hint="eastAsia"/>
-          <w:b/>
-          <w:bCs/>
-          <w:color w:val="EE0000"/>
-          <w:sz w:val="24"/>
-        </w:rPr>
-        <w:t>三次</w:t>
+        <w:t>连续做对三次</w:t>
       </w:r>
       <w:r>
         <w:rPr>
@@ -1863,7 +1891,7 @@
         </w:numPr>
         <w:contextualSpacing w:val="0"/>
         <w:rPr>
-          <w:rFonts w:asciiTheme="minorEastAsia" w:hAnsiTheme="minorEastAsia"/>
+          <w:rFonts w:asciiTheme="minorEastAsia" w:hAnsiTheme="minorEastAsia" w:hint="eastAsia"/>
           <w:b/>
           <w:bCs/>
           <w:sz w:val="28"/>
@@ -1897,7 +1925,7 @@
         <w:ind w:left="420" w:firstLine="420"/>
         <w:contextualSpacing w:val="0"/>
         <w:rPr>
-          <w:rFonts w:asciiTheme="minorEastAsia" w:hAnsiTheme="minorEastAsia"/>
+          <w:rFonts w:asciiTheme="minorEastAsia" w:hAnsiTheme="minorEastAsia" w:hint="eastAsia"/>
           <w:b/>
           <w:bCs/>
           <w:i/>
@@ -2079,7 +2107,7 @@
         </w:numPr>
         <w:contextualSpacing w:val="0"/>
         <w:rPr>
-          <w:rFonts w:asciiTheme="minorEastAsia" w:hAnsiTheme="minorEastAsia"/>
+          <w:rFonts w:asciiTheme="minorEastAsia" w:hAnsiTheme="minorEastAsia" w:hint="eastAsia"/>
           <w:sz w:val="24"/>
         </w:rPr>
       </w:pPr>
@@ -2117,23 +2145,7 @@
           <w:rFonts w:asciiTheme="minorEastAsia" w:hAnsiTheme="minorEastAsia" w:hint="eastAsia"/>
           <w:sz w:val="24"/>
         </w:rPr>
-        <w:t>输入0结束练习，进入阈限测试阶段。</w:t>
-      </w:r>
-      <w:proofErr w:type="gramStart"/>
-      <w:r>
-        <w:rPr>
-          <w:rFonts w:asciiTheme="minorEastAsia" w:hAnsiTheme="minorEastAsia" w:hint="eastAsia"/>
-          <w:sz w:val="24"/>
-        </w:rPr>
-        <w:t>主试需关注</w:t>
-      </w:r>
-      <w:proofErr w:type="gramEnd"/>
-      <w:r>
-        <w:rPr>
-          <w:rFonts w:asciiTheme="minorEastAsia" w:hAnsiTheme="minorEastAsia" w:hint="eastAsia"/>
-          <w:sz w:val="24"/>
-        </w:rPr>
-        <w:t>主试机命令行实时输出内容，格式为：</w:t>
+        <w:t>输入0结束练习，进入阈限测试阶段。主试需关注主试机命令行实时输出内容，格式为：</w:t>
       </w:r>
     </w:p>
     <w:p>
@@ -2142,7 +2154,7 @@
         <w:ind w:left="840"/>
         <w:contextualSpacing w:val="0"/>
         <w:rPr>
-          <w:rFonts w:asciiTheme="minorEastAsia" w:hAnsiTheme="minorEastAsia"/>
+          <w:rFonts w:asciiTheme="minorEastAsia" w:hAnsiTheme="minorEastAsia" w:hint="eastAsia"/>
           <w:sz w:val="24"/>
         </w:rPr>
       </w:pPr>
@@ -2177,7 +2189,7 @@
         <w:ind w:left="840"/>
         <w:contextualSpacing w:val="0"/>
         <w:rPr>
-          <w:rFonts w:asciiTheme="minorEastAsia" w:hAnsiTheme="minorEastAsia"/>
+          <w:rFonts w:asciiTheme="minorEastAsia" w:hAnsiTheme="minorEastAsia" w:hint="eastAsia"/>
           <w:sz w:val="24"/>
         </w:rPr>
       </w:pPr>
@@ -2202,7 +2214,6 @@
         </w:rPr>
         <w:t>有以下情况，</w:t>
       </w:r>
-      <w:proofErr w:type="gramStart"/>
       <w:r>
         <w:rPr>
           <w:rFonts w:asciiTheme="minorEastAsia" w:hAnsiTheme="minorEastAsia" w:hint="eastAsia"/>
@@ -2210,7 +2221,6 @@
         </w:rPr>
         <w:t>长按</w:t>
       </w:r>
-      <w:proofErr w:type="gramEnd"/>
       <w:r>
         <w:rPr>
           <w:rFonts w:asciiTheme="minorEastAsia" w:hAnsiTheme="minorEastAsia" w:hint="eastAsia"/>
@@ -2250,7 +2260,7 @@
         </w:numPr>
         <w:contextualSpacing w:val="0"/>
         <w:rPr>
-          <w:rFonts w:asciiTheme="minorEastAsia" w:hAnsiTheme="minorEastAsia"/>
+          <w:rFonts w:asciiTheme="minorEastAsia" w:hAnsiTheme="minorEastAsia" w:hint="eastAsia"/>
           <w:sz w:val="24"/>
         </w:rPr>
       </w:pPr>
@@ -2315,7 +2325,7 @@
         </w:numPr>
         <w:contextualSpacing w:val="0"/>
         <w:rPr>
-          <w:rFonts w:asciiTheme="minorEastAsia" w:hAnsiTheme="minorEastAsia"/>
+          <w:rFonts w:asciiTheme="minorEastAsia" w:hAnsiTheme="minorEastAsia" w:hint="eastAsia"/>
           <w:sz w:val="24"/>
         </w:rPr>
       </w:pPr>
@@ -2368,7 +2378,7 @@
       <w:pPr>
         <w:ind w:left="840"/>
         <w:rPr>
-          <w:rFonts w:asciiTheme="minorEastAsia" w:hAnsiTheme="minorEastAsia"/>
+          <w:rFonts w:asciiTheme="minorEastAsia" w:hAnsiTheme="minorEastAsia" w:hint="eastAsia"/>
           <w:sz w:val="24"/>
         </w:rPr>
       </w:pPr>
@@ -2415,23 +2425,7 @@
           <w:rFonts w:asciiTheme="minorEastAsia" w:hAnsiTheme="minorEastAsia" w:hint="eastAsia"/>
           <w:sz w:val="24"/>
         </w:rPr>
-        <w:t>输入的</w:t>
-      </w:r>
-      <w:proofErr w:type="spellStart"/>
-      <w:r>
-        <w:rPr>
-          <w:rFonts w:asciiTheme="minorEastAsia" w:hAnsiTheme="minorEastAsia" w:hint="eastAsia"/>
-          <w:sz w:val="24"/>
-        </w:rPr>
-        <w:t>deviceID</w:t>
-      </w:r>
-      <w:proofErr w:type="spellEnd"/>
-      <w:r>
-        <w:rPr>
-          <w:rFonts w:asciiTheme="minorEastAsia" w:hAnsiTheme="minorEastAsia" w:hint="eastAsia"/>
-          <w:sz w:val="24"/>
-        </w:rPr>
-        <w:t>，重启</w:t>
+        <w:t>输入的deviceID，重启</w:t>
       </w:r>
       <w:r>
         <w:rPr>
@@ -2457,7 +2451,7 @@
         </w:numPr>
         <w:contextualSpacing w:val="0"/>
         <w:rPr>
-          <w:rFonts w:asciiTheme="minorEastAsia" w:hAnsiTheme="minorEastAsia"/>
+          <w:rFonts w:asciiTheme="minorEastAsia" w:hAnsiTheme="minorEastAsia" w:hint="eastAsia"/>
           <w:sz w:val="24"/>
         </w:rPr>
       </w:pPr>
@@ -2503,7 +2497,7 @@
       <w:pPr>
         <w:ind w:left="840"/>
         <w:rPr>
-          <w:rFonts w:asciiTheme="minorEastAsia" w:hAnsiTheme="minorEastAsia"/>
+          <w:rFonts w:asciiTheme="minorEastAsia" w:hAnsiTheme="minorEastAsia" w:hint="eastAsia"/>
           <w:sz w:val="24"/>
         </w:rPr>
       </w:pPr>
@@ -2602,7 +2596,7 @@
       <w:pPr>
         <w:ind w:left="840"/>
         <w:rPr>
-          <w:rFonts w:asciiTheme="minorEastAsia" w:hAnsiTheme="minorEastAsia"/>
+          <w:rFonts w:asciiTheme="minorEastAsia" w:hAnsiTheme="minorEastAsia" w:hint="eastAsia"/>
           <w:sz w:val="24"/>
         </w:rPr>
       </w:pPr>
@@ -2616,7 +2610,7 @@
         </w:numPr>
         <w:contextualSpacing w:val="0"/>
         <w:rPr>
-          <w:rFonts w:asciiTheme="minorEastAsia" w:hAnsiTheme="minorEastAsia"/>
+          <w:rFonts w:asciiTheme="minorEastAsia" w:hAnsiTheme="minorEastAsia" w:hint="eastAsia"/>
           <w:b/>
           <w:bCs/>
           <w:sz w:val="28"/>
@@ -2654,7 +2648,7 @@
         </w:numPr>
         <w:contextualSpacing w:val="0"/>
         <w:rPr>
-          <w:rFonts w:asciiTheme="minorEastAsia" w:hAnsiTheme="minorEastAsia"/>
+          <w:rFonts w:asciiTheme="minorEastAsia" w:hAnsiTheme="minorEastAsia" w:hint="eastAsia"/>
           <w:sz w:val="24"/>
         </w:rPr>
       </w:pPr>
@@ -2675,25 +2669,16 @@
         </w:numPr>
         <w:contextualSpacing w:val="0"/>
         <w:rPr>
-          <w:rFonts w:asciiTheme="minorEastAsia" w:hAnsiTheme="minorEastAsia"/>
-          <w:sz w:val="24"/>
-        </w:rPr>
-      </w:pPr>
-      <w:proofErr w:type="gramStart"/>
-      <w:r>
-        <w:rPr>
-          <w:rFonts w:asciiTheme="minorEastAsia" w:hAnsiTheme="minorEastAsia" w:hint="eastAsia"/>
-          <w:sz w:val="24"/>
-        </w:rPr>
-        <w:t>主试需关注</w:t>
-      </w:r>
-      <w:proofErr w:type="gramEnd"/>
-      <w:r>
-        <w:rPr>
-          <w:rFonts w:asciiTheme="minorEastAsia" w:hAnsiTheme="minorEastAsia" w:hint="eastAsia"/>
-          <w:sz w:val="24"/>
-        </w:rPr>
-        <w:t>主试机命令行实时输出内容，格式为：</w:t>
+          <w:rFonts w:asciiTheme="minorEastAsia" w:hAnsiTheme="minorEastAsia" w:hint="eastAsia"/>
+          <w:sz w:val="24"/>
+        </w:rPr>
+      </w:pPr>
+      <w:r>
+        <w:rPr>
+          <w:rFonts w:asciiTheme="minorEastAsia" w:hAnsiTheme="minorEastAsia" w:hint="eastAsia"/>
+          <w:sz w:val="24"/>
+        </w:rPr>
+        <w:t>主试需关注主试机命令行实时输出内容，格式为：</w:t>
       </w:r>
     </w:p>
     <w:p>
@@ -2702,7 +2687,7 @@
         <w:ind w:left="840"/>
         <w:contextualSpacing w:val="0"/>
         <w:rPr>
-          <w:rFonts w:asciiTheme="minorEastAsia" w:hAnsiTheme="minorEastAsia"/>
+          <w:rFonts w:asciiTheme="minorEastAsia" w:hAnsiTheme="minorEastAsia" w:hint="eastAsia"/>
           <w:sz w:val="24"/>
         </w:rPr>
       </w:pPr>
@@ -2740,7 +2725,7 @@
         </w:numPr>
         <w:contextualSpacing w:val="0"/>
         <w:rPr>
-          <w:rFonts w:asciiTheme="minorEastAsia" w:hAnsiTheme="minorEastAsia"/>
+          <w:rFonts w:asciiTheme="minorEastAsia" w:hAnsiTheme="minorEastAsia" w:hint="eastAsia"/>
           <w:sz w:val="24"/>
         </w:rPr>
       </w:pPr>
@@ -2751,21 +2736,12 @@
         </w:rPr>
         <w:t>主</w:t>
       </w:r>
-      <w:proofErr w:type="gramStart"/>
-      <w:r>
-        <w:rPr>
-          <w:rFonts w:asciiTheme="minorEastAsia" w:hAnsiTheme="minorEastAsia" w:hint="eastAsia"/>
-          <w:sz w:val="24"/>
-        </w:rPr>
-        <w:t>实验共</w:t>
-      </w:r>
-      <w:proofErr w:type="gramEnd"/>
-      <w:r>
-        <w:rPr>
-          <w:rFonts w:asciiTheme="minorEastAsia" w:hAnsiTheme="minorEastAsia" w:hint="eastAsia"/>
-          <w:sz w:val="24"/>
-        </w:rPr>
-        <w:t>270个trial</w:t>
+      <w:r>
+        <w:rPr>
+          <w:rFonts w:asciiTheme="minorEastAsia" w:hAnsiTheme="minorEastAsia" w:hint="eastAsia"/>
+          <w:sz w:val="24"/>
+        </w:rPr>
+        <w:t>实验共270个trial</w:t>
       </w:r>
     </w:p>
     <w:p>
@@ -2777,7 +2753,7 @@
         </w:numPr>
         <w:contextualSpacing w:val="0"/>
         <w:rPr>
-          <w:rFonts w:asciiTheme="minorEastAsia" w:hAnsiTheme="minorEastAsia"/>
+          <w:rFonts w:asciiTheme="minorEastAsia" w:hAnsiTheme="minorEastAsia" w:hint="eastAsia"/>
           <w:b/>
           <w:bCs/>
           <w:sz w:val="28"/>
@@ -2814,7 +2790,7 @@
         </w:numPr>
         <w:contextualSpacing w:val="0"/>
         <w:rPr>
-          <w:rFonts w:asciiTheme="minorEastAsia" w:hAnsiTheme="minorEastAsia"/>
+          <w:rFonts w:asciiTheme="minorEastAsia" w:hAnsiTheme="minorEastAsia" w:hint="eastAsia"/>
           <w:sz w:val="24"/>
         </w:rPr>
       </w:pPr>
@@ -2835,7 +2811,7 @@
         </w:numPr>
         <w:contextualSpacing w:val="0"/>
         <w:rPr>
-          <w:rFonts w:asciiTheme="minorEastAsia" w:hAnsiTheme="minorEastAsia"/>
+          <w:rFonts w:asciiTheme="minorEastAsia" w:hAnsiTheme="minorEastAsia" w:hint="eastAsia"/>
           <w:sz w:val="24"/>
         </w:rPr>
       </w:pPr>
@@ -2851,23 +2827,7 @@
           <w:rFonts w:asciiTheme="minorEastAsia" w:hAnsiTheme="minorEastAsia" w:hint="eastAsia"/>
           <w:sz w:val="24"/>
         </w:rPr>
-        <w:t>检查DATA文件夹中是否有以下文件，且文件名结尾的时间文本/文件修改时间应与实验</w:t>
-      </w:r>
-      <w:proofErr w:type="gramStart"/>
-      <w:r>
-        <w:rPr>
-          <w:rFonts w:asciiTheme="minorEastAsia" w:hAnsiTheme="minorEastAsia" w:hint="eastAsia"/>
-          <w:sz w:val="24"/>
-        </w:rPr>
-        <w:t>结束结束</w:t>
-      </w:r>
-      <w:proofErr w:type="gramEnd"/>
-      <w:r>
-        <w:rPr>
-          <w:rFonts w:asciiTheme="minorEastAsia" w:hAnsiTheme="minorEastAsia" w:hint="eastAsia"/>
-          <w:sz w:val="24"/>
-        </w:rPr>
-        <w:t>时间基本一致：</w:t>
+        <w:t>检查DATA文件夹中是否有以下文件，且文件名结尾的时间文本/文件修改时间应与实验结束结束时间基本一致：</w:t>
       </w:r>
     </w:p>
     <w:p>
@@ -2879,10 +2839,18 @@
         </w:numPr>
         <w:contextualSpacing w:val="0"/>
         <w:rPr>
-          <w:rFonts w:asciiTheme="minorEastAsia" w:hAnsiTheme="minorEastAsia"/>
-          <w:sz w:val="24"/>
-        </w:rPr>
-      </w:pPr>
+          <w:rFonts w:asciiTheme="minorEastAsia" w:hAnsiTheme="minorEastAsia" w:hint="eastAsia"/>
+          <w:sz w:val="24"/>
+        </w:rPr>
+      </w:pPr>
+      <w:r>
+        <w:rPr>
+          <w:rFonts w:asciiTheme="minorEastAsia" w:hAnsiTheme="minorEastAsia" w:hint="eastAsia"/>
+          <w:sz w:val="24"/>
+          <w:highlight w:val="lightGray"/>
+        </w:rPr>
+        <w:t>A_</w:t>
+      </w:r>
       <w:r>
         <w:rPr>
           <w:rFonts w:asciiTheme="minorEastAsia" w:hAnsiTheme="minorEastAsia" w:hint="eastAsia"/>
@@ -2931,17 +2899,24 @@
         </w:numPr>
         <w:contextualSpacing w:val="0"/>
         <w:rPr>
-          <w:rFonts w:asciiTheme="minorEastAsia" w:hAnsiTheme="minorEastAsia"/>
-          <w:sz w:val="24"/>
-        </w:rPr>
-      </w:pPr>
-      <w:proofErr w:type="spellStart"/>
+          <w:rFonts w:asciiTheme="minorEastAsia" w:hAnsiTheme="minorEastAsia" w:hint="eastAsia"/>
+          <w:sz w:val="24"/>
+        </w:rPr>
+      </w:pPr>
       <w:r>
         <w:rPr>
           <w:rFonts w:asciiTheme="minorEastAsia" w:hAnsiTheme="minorEastAsia" w:hint="eastAsia"/>
           <w:sz w:val="24"/>
           <w:highlight w:val="lightGray"/>
         </w:rPr>
+        <w:t>A_</w:t>
+      </w:r>
+      <w:r>
+        <w:rPr>
+          <w:rFonts w:asciiTheme="minorEastAsia" w:hAnsiTheme="minorEastAsia" w:hint="eastAsia"/>
+          <w:sz w:val="24"/>
+          <w:highlight w:val="lightGray"/>
+        </w:rPr>
         <w:t>Result</w:t>
       </w:r>
       <w:r>
@@ -2950,23 +2925,22 @@
           <w:sz w:val="24"/>
           <w:highlight w:val="lightGray"/>
         </w:rPr>
-        <w:t>_G</w:t>
-      </w:r>
-      <w:proofErr w:type="spellEnd"/>
+        <w:t>_G_组别_Subj_编号……</w:t>
+      </w:r>
+      <w:r>
+        <w:rPr>
+          <w:rFonts w:asciiTheme="minorEastAsia" w:hAnsiTheme="minorEastAsia" w:hint="eastAsia"/>
+          <w:sz w:val="24"/>
+        </w:rPr>
+        <w:t>开头的</w:t>
+      </w:r>
       <w:r>
         <w:rPr>
           <w:rFonts w:asciiTheme="minorEastAsia" w:hAnsiTheme="minorEastAsia" w:hint="eastAsia"/>
           <w:sz w:val="24"/>
           <w:highlight w:val="lightGray"/>
         </w:rPr>
-        <w:t>_组别_Subj_编号……</w:t>
-      </w:r>
-      <w:r>
-        <w:rPr>
-          <w:rFonts w:asciiTheme="minorEastAsia" w:hAnsiTheme="minorEastAsia" w:hint="eastAsia"/>
-          <w:sz w:val="24"/>
-        </w:rPr>
-        <w:t>开头的</w:t>
+        <w:t>.m</w:t>
       </w:r>
       <w:r>
         <w:rPr>
@@ -2974,14 +2948,6 @@
           <w:sz w:val="24"/>
           <w:highlight w:val="lightGray"/>
         </w:rPr>
-        <w:t>.m</w:t>
-      </w:r>
-      <w:r>
-        <w:rPr>
-          <w:rFonts w:asciiTheme="minorEastAsia" w:hAnsiTheme="minorEastAsia" w:hint="eastAsia"/>
-          <w:sz w:val="24"/>
-          <w:highlight w:val="lightGray"/>
-        </w:rPr>
         <w:t>at</w:t>
       </w:r>
       <w:r>
@@ -2996,32 +2962,16 @@
       <w:pPr>
         <w:ind w:left="840"/>
         <w:rPr>
-          <w:rFonts w:asciiTheme="minorEastAsia" w:hAnsiTheme="minorEastAsia"/>
-          <w:sz w:val="24"/>
-        </w:rPr>
-      </w:pPr>
-      <w:r>
-        <w:rPr>
-          <w:rFonts w:asciiTheme="minorEastAsia" w:hAnsiTheme="minorEastAsia" w:hint="eastAsia"/>
-          <w:sz w:val="24"/>
-        </w:rPr>
-        <w:t>若缺失任何一个，需手动按</w:t>
-      </w:r>
-      <w:proofErr w:type="spellStart"/>
-      <w:r>
-        <w:rPr>
-          <w:rFonts w:asciiTheme="minorEastAsia" w:hAnsiTheme="minorEastAsia" w:hint="eastAsia"/>
-          <w:sz w:val="24"/>
-        </w:rPr>
-        <w:t>Ctrl+S</w:t>
-      </w:r>
-      <w:proofErr w:type="spellEnd"/>
-      <w:r>
-        <w:rPr>
-          <w:rFonts w:asciiTheme="minorEastAsia" w:hAnsiTheme="minorEastAsia" w:hint="eastAsia"/>
-          <w:sz w:val="24"/>
-        </w:rPr>
-        <w:t>保存工作区至mat文件，并做好记录</w:t>
+          <w:rFonts w:asciiTheme="minorEastAsia" w:hAnsiTheme="minorEastAsia" w:hint="eastAsia"/>
+          <w:sz w:val="24"/>
+        </w:rPr>
+      </w:pPr>
+      <w:r>
+        <w:rPr>
+          <w:rFonts w:asciiTheme="minorEastAsia" w:hAnsiTheme="minorEastAsia" w:hint="eastAsia"/>
+          <w:sz w:val="24"/>
+        </w:rPr>
+        <w:t>若缺失任何一个，需手动按Ctrl+S保存工作区至mat文件，并做好记录</w:t>
       </w:r>
     </w:p>
     <w:p>
@@ -3033,7 +2983,7 @@
         </w:numPr>
         <w:contextualSpacing w:val="0"/>
         <w:rPr>
-          <w:rFonts w:asciiTheme="minorEastAsia" w:hAnsiTheme="minorEastAsia"/>
+          <w:rFonts w:asciiTheme="minorEastAsia" w:hAnsiTheme="minorEastAsia" w:hint="eastAsia"/>
           <w:sz w:val="24"/>
         </w:rPr>
       </w:pPr>
@@ -3068,7 +3018,7 @@
         </w:numPr>
         <w:contextualSpacing w:val="0"/>
         <w:rPr>
-          <w:rFonts w:asciiTheme="minorEastAsia" w:hAnsiTheme="minorEastAsia"/>
+          <w:rFonts w:asciiTheme="minorEastAsia" w:hAnsiTheme="minorEastAsia" w:hint="eastAsia"/>
           <w:sz w:val="24"/>
         </w:rPr>
       </w:pPr>
@@ -3083,7 +3033,7 @@
     <w:p>
       <w:pPr>
         <w:rPr>
-          <w:rFonts w:asciiTheme="minorEastAsia" w:hAnsiTheme="minorEastAsia"/>
+          <w:rFonts w:asciiTheme="minorEastAsia" w:hAnsiTheme="minorEastAsia" w:hint="eastAsia"/>
           <w:sz w:val="24"/>
         </w:rPr>
       </w:pPr>
@@ -3092,7 +3042,7 @@
       <w:pPr>
         <w:spacing w:afterLines="50" w:after="156"/>
         <w:rPr>
-          <w:rFonts w:asciiTheme="minorEastAsia" w:hAnsiTheme="minorEastAsia"/>
+          <w:rFonts w:asciiTheme="minorEastAsia" w:hAnsiTheme="minorEastAsia" w:hint="eastAsia"/>
           <w:b/>
           <w:sz w:val="36"/>
           <w:szCs w:val="32"/>
@@ -3112,7 +3062,7 @@
       <w:pPr>
         <w:ind w:firstLine="420"/>
         <w:rPr>
-          <w:rFonts w:asciiTheme="minorEastAsia" w:hAnsiTheme="minorEastAsia"/>
+          <w:rFonts w:asciiTheme="minorEastAsia" w:hAnsiTheme="minorEastAsia" w:hint="eastAsia"/>
           <w:sz w:val="24"/>
         </w:rPr>
       </w:pPr>
@@ -3123,44 +3073,35 @@
         </w:rPr>
         <w:t>实验中需退出程序，可长按Esc</w:t>
       </w:r>
+      <w:r>
+        <w:rPr>
+          <w:rFonts w:asciiTheme="minorEastAsia" w:hAnsiTheme="minorEastAsia" w:hint="eastAsia"/>
+          <w:sz w:val="24"/>
+        </w:rPr>
+        <w:t>，变量自动存于Interrupted文件夹中</w:t>
+      </w:r>
     </w:p>
     <w:p>
       <w:pPr>
         <w:ind w:firstLine="420"/>
         <w:rPr>
-          <w:rFonts w:asciiTheme="minorEastAsia" w:hAnsiTheme="minorEastAsia"/>
-          <w:sz w:val="24"/>
-        </w:rPr>
-      </w:pPr>
-      <w:r>
-        <w:rPr>
-          <w:rFonts w:asciiTheme="minorEastAsia" w:hAnsiTheme="minorEastAsia" w:hint="eastAsia"/>
-          <w:sz w:val="24"/>
-        </w:rPr>
-        <w:t>实验全程需避免噪声，也要避免被试</w:t>
-      </w:r>
-      <w:proofErr w:type="gramStart"/>
-      <w:r>
-        <w:rPr>
-          <w:rFonts w:asciiTheme="minorEastAsia" w:hAnsiTheme="minorEastAsia" w:hint="eastAsia"/>
-          <w:sz w:val="24"/>
-        </w:rPr>
-        <w:t>抖腿或者</w:t>
-      </w:r>
-      <w:proofErr w:type="gramEnd"/>
-      <w:r>
-        <w:rPr>
-          <w:rFonts w:asciiTheme="minorEastAsia" w:hAnsiTheme="minorEastAsia" w:hint="eastAsia"/>
-          <w:sz w:val="24"/>
-        </w:rPr>
-        <w:t>摇晃椅子影响感知节律</w:t>
+          <w:rFonts w:asciiTheme="minorEastAsia" w:hAnsiTheme="minorEastAsia" w:hint="eastAsia"/>
+          <w:sz w:val="24"/>
+        </w:rPr>
+      </w:pPr>
+      <w:r>
+        <w:rPr>
+          <w:rFonts w:asciiTheme="minorEastAsia" w:hAnsiTheme="minorEastAsia" w:hint="eastAsia"/>
+          <w:sz w:val="24"/>
+        </w:rPr>
+        <w:t>实验全程需避免噪声，也要避免被试抖腿或者摇晃椅子影响感知节律</w:t>
       </w:r>
     </w:p>
     <w:p>
       <w:pPr>
         <w:ind w:firstLine="420"/>
         <w:rPr>
-          <w:rFonts w:asciiTheme="minorEastAsia" w:hAnsiTheme="minorEastAsia"/>
+          <w:rFonts w:asciiTheme="minorEastAsia" w:hAnsiTheme="minorEastAsia" w:hint="eastAsia"/>
           <w:sz w:val="24"/>
         </w:rPr>
       </w:pPr>
@@ -3192,7 +3133,7 @@
         <w:spacing w:after="160" w:line="278" w:lineRule="auto"/>
         <w:jc w:val="left"/>
         <w:rPr>
-          <w:rFonts w:asciiTheme="minorEastAsia" w:hAnsiTheme="minorEastAsia"/>
+          <w:rFonts w:asciiTheme="minorEastAsia" w:hAnsiTheme="minorEastAsia" w:hint="eastAsia"/>
           <w:sz w:val="24"/>
         </w:rPr>
       </w:pPr>
@@ -3208,7 +3149,7 @@
       <w:pPr>
         <w:spacing w:afterLines="50" w:after="156"/>
         <w:rPr>
-          <w:rFonts w:asciiTheme="minorEastAsia" w:hAnsiTheme="minorEastAsia"/>
+          <w:rFonts w:asciiTheme="minorEastAsia" w:hAnsiTheme="minorEastAsia" w:hint="eastAsia"/>
           <w:b/>
           <w:sz w:val="36"/>
           <w:szCs w:val="32"/>
@@ -3228,7 +3169,7 @@
     <w:p>
       <w:pPr>
         <w:rPr>
-          <w:rFonts w:asciiTheme="minorEastAsia" w:hAnsiTheme="minorEastAsia"/>
+          <w:rFonts w:asciiTheme="minorEastAsia" w:hAnsiTheme="minorEastAsia" w:hint="eastAsia"/>
           <w:sz w:val="24"/>
         </w:rPr>
       </w:pPr>
@@ -3277,7 +3218,7 @@
     <w:p>
       <w:pPr>
         <w:rPr>
-          <w:rFonts w:asciiTheme="minorEastAsia" w:hAnsiTheme="minorEastAsia"/>
+          <w:rFonts w:asciiTheme="minorEastAsia" w:hAnsiTheme="minorEastAsia" w:hint="eastAsia"/>
           <w:sz w:val="24"/>
         </w:rPr>
       </w:pPr>
@@ -3292,15 +3233,15 @@
     <w:p>
       <w:pPr>
         <w:rPr>
-          <w:rFonts w:asciiTheme="minorEastAsia" w:hAnsiTheme="minorEastAsia"/>
-          <w:sz w:val="24"/>
-        </w:rPr>
-      </w:pPr>
-    </w:p>
-    <w:p>
-      <w:pPr>
-        <w:rPr>
-          <w:rFonts w:asciiTheme="minorEastAsia" w:hAnsiTheme="minorEastAsia"/>
+          <w:rFonts w:asciiTheme="minorEastAsia" w:hAnsiTheme="minorEastAsia" w:hint="eastAsia"/>
+          <w:sz w:val="24"/>
+        </w:rPr>
+      </w:pPr>
+    </w:p>
+    <w:p>
+      <w:pPr>
+        <w:rPr>
+          <w:rFonts w:asciiTheme="minorEastAsia" w:hAnsiTheme="minorEastAsia" w:hint="eastAsia"/>
           <w:sz w:val="24"/>
         </w:rPr>
       </w:pPr>
@@ -3349,50 +3290,24 @@
     <w:p>
       <w:pPr>
         <w:rPr>
+          <w:rFonts w:asciiTheme="minorEastAsia" w:hAnsiTheme="minorEastAsia" w:hint="eastAsia"/>
+          <w:sz w:val="24"/>
+        </w:rPr>
+      </w:pPr>
+      <w:r>
+        <w:rPr>
+          <w:rFonts w:asciiTheme="minorEastAsia" w:hAnsiTheme="minorEastAsia" w:hint="eastAsia"/>
+          <w:sz w:val="24"/>
+        </w:rPr>
+        <w:t>无需退出MATLAB，只需重新运行程序即可。若不能解决，可手动在命令行输入并运行</w:t>
+      </w:r>
+      <w:r>
+        <w:rPr>
           <w:rFonts w:asciiTheme="minorEastAsia" w:hAnsiTheme="minorEastAsia"/>
           <w:sz w:val="24"/>
-        </w:rPr>
-      </w:pPr>
-      <w:r>
-        <w:rPr>
-          <w:rFonts w:asciiTheme="minorEastAsia" w:hAnsiTheme="minorEastAsia" w:hint="eastAsia"/>
-          <w:sz w:val="24"/>
-        </w:rPr>
-        <w:t>无需退出MATLAB，只需重新运行程序即可。若不能解决，可</w:t>
-      </w:r>
-      <w:proofErr w:type="gramStart"/>
-      <w:r>
-        <w:rPr>
-          <w:rFonts w:asciiTheme="minorEastAsia" w:hAnsiTheme="minorEastAsia" w:hint="eastAsia"/>
-          <w:sz w:val="24"/>
-        </w:rPr>
-        <w:t>手动在</w:t>
-      </w:r>
-      <w:proofErr w:type="gramEnd"/>
-      <w:r>
-        <w:rPr>
-          <w:rFonts w:asciiTheme="minorEastAsia" w:hAnsiTheme="minorEastAsia" w:hint="eastAsia"/>
-          <w:sz w:val="24"/>
-        </w:rPr>
-        <w:t>命令行输入并运行</w:t>
-      </w:r>
-      <w:proofErr w:type="spellStart"/>
-      <w:r>
-        <w:rPr>
-          <w:rFonts w:asciiTheme="minorEastAsia" w:hAnsiTheme="minorEastAsia"/>
-          <w:sz w:val="24"/>
           <w:highlight w:val="lightGray"/>
         </w:rPr>
-        <w:t>PsychPortAudio</w:t>
-      </w:r>
-      <w:proofErr w:type="spellEnd"/>
-      <w:r>
-        <w:rPr>
-          <w:rFonts w:asciiTheme="minorEastAsia" w:hAnsiTheme="minorEastAsia"/>
-          <w:sz w:val="24"/>
-          <w:highlight w:val="lightGray"/>
-        </w:rPr>
-        <w:t>('Close');</w:t>
+        <w:t>PsychPortAudio('Close');</w:t>
       </w:r>
       <w:r>
         <w:rPr>
@@ -3405,15 +3320,15 @@
     <w:p>
       <w:pPr>
         <w:rPr>
-          <w:rFonts w:asciiTheme="minorEastAsia" w:hAnsiTheme="minorEastAsia"/>
-          <w:sz w:val="24"/>
-        </w:rPr>
-      </w:pPr>
-    </w:p>
-    <w:p>
-      <w:pPr>
-        <w:rPr>
-          <w:rFonts w:asciiTheme="minorEastAsia" w:hAnsiTheme="minorEastAsia"/>
+          <w:rFonts w:asciiTheme="minorEastAsia" w:hAnsiTheme="minorEastAsia" w:hint="eastAsia"/>
+          <w:sz w:val="24"/>
+        </w:rPr>
+      </w:pPr>
+    </w:p>
+    <w:p>
+      <w:pPr>
+        <w:rPr>
+          <w:rFonts w:asciiTheme="minorEastAsia" w:hAnsiTheme="minorEastAsia" w:hint="eastAsia"/>
           <w:sz w:val="24"/>
         </w:rPr>
       </w:pPr>
@@ -3462,7 +3377,7 @@
     <w:p>
       <w:pPr>
         <w:rPr>
-          <w:rFonts w:asciiTheme="minorEastAsia" w:hAnsiTheme="minorEastAsia"/>
+          <w:rFonts w:asciiTheme="minorEastAsia" w:hAnsiTheme="minorEastAsia" w:hint="eastAsia"/>
           <w:sz w:val="24"/>
         </w:rPr>
       </w:pPr>
@@ -3502,7 +3417,7 @@
     <w:p>
       <w:pPr>
         <w:rPr>
-          <w:rFonts w:asciiTheme="minorEastAsia" w:hAnsiTheme="minorEastAsia"/>
+          <w:rFonts w:asciiTheme="minorEastAsia" w:hAnsiTheme="minorEastAsia" w:hint="eastAsia"/>
           <w:sz w:val="24"/>
         </w:rPr>
       </w:pPr>
@@ -3552,7 +3467,7 @@
     <w:p>
       <w:pPr>
         <w:rPr>
-          <w:rFonts w:asciiTheme="minorEastAsia" w:hAnsiTheme="minorEastAsia"/>
+          <w:rFonts w:asciiTheme="minorEastAsia" w:hAnsiTheme="minorEastAsia" w:hint="eastAsia"/>
           <w:sz w:val="24"/>
         </w:rPr>
       </w:pPr>
@@ -3567,15 +3482,15 @@
     <w:p>
       <w:pPr>
         <w:rPr>
-          <w:rFonts w:asciiTheme="minorEastAsia" w:hAnsiTheme="minorEastAsia"/>
-          <w:sz w:val="24"/>
-        </w:rPr>
-      </w:pPr>
-    </w:p>
-    <w:p>
-      <w:pPr>
-        <w:rPr>
-          <w:rFonts w:asciiTheme="minorEastAsia" w:hAnsiTheme="minorEastAsia"/>
+          <w:rFonts w:asciiTheme="minorEastAsia" w:hAnsiTheme="minorEastAsia" w:hint="eastAsia"/>
+          <w:sz w:val="24"/>
+        </w:rPr>
+      </w:pPr>
+    </w:p>
+    <w:p>
+      <w:pPr>
+        <w:rPr>
+          <w:rFonts w:asciiTheme="minorEastAsia" w:hAnsiTheme="minorEastAsia" w:hint="eastAsia"/>
           <w:sz w:val="24"/>
         </w:rPr>
       </w:pPr>
@@ -3624,32 +3539,16 @@
     <w:p>
       <w:pPr>
         <w:rPr>
-          <w:rFonts w:asciiTheme="minorEastAsia" w:hAnsiTheme="minorEastAsia"/>
-          <w:sz w:val="24"/>
-        </w:rPr>
-      </w:pPr>
-      <w:r>
-        <w:rPr>
-          <w:rFonts w:asciiTheme="minorEastAsia" w:hAnsiTheme="minorEastAsia" w:hint="eastAsia"/>
-          <w:sz w:val="24"/>
-        </w:rPr>
-        <w:t>误触Esc</w:t>
-      </w:r>
-      <w:proofErr w:type="gramStart"/>
-      <w:r>
-        <w:rPr>
-          <w:rFonts w:asciiTheme="minorEastAsia" w:hAnsiTheme="minorEastAsia" w:hint="eastAsia"/>
-          <w:sz w:val="24"/>
-        </w:rPr>
-        <w:t>键导致</w:t>
-      </w:r>
-      <w:proofErr w:type="gramEnd"/>
-      <w:r>
-        <w:rPr>
-          <w:rFonts w:asciiTheme="minorEastAsia" w:hAnsiTheme="minorEastAsia" w:hint="eastAsia"/>
-          <w:sz w:val="24"/>
-        </w:rPr>
-        <w:t>程序终止，叮嘱被试只可按规定按键</w:t>
+          <w:rFonts w:asciiTheme="minorEastAsia" w:hAnsiTheme="minorEastAsia" w:hint="eastAsia"/>
+          <w:sz w:val="24"/>
+        </w:rPr>
+      </w:pPr>
+      <w:r>
+        <w:rPr>
+          <w:rFonts w:asciiTheme="minorEastAsia" w:hAnsiTheme="minorEastAsia" w:hint="eastAsia"/>
+          <w:sz w:val="24"/>
+        </w:rPr>
+        <w:t>误触Esc键导致程序终止，叮嘱被试只可按规定按键</w:t>
       </w:r>
       <w:r>
         <w:rPr>
@@ -3670,9 +3569,14 @@
 </file>
 
 <file path=word/endnotes.xml><?xml version="1.0" encoding="utf-8"?>
-<w:endnotes xmlns:wpc="http://schemas.microsoft.com/office/word/2010/wordprocessingCanvas" xmlns:cx="http://schemas.microsoft.com/office/drawing/2014/chartex" xmlns:cx1="http://schemas.microsoft.com/office/drawing/2015/9/8/chartex" xmlns:cx2="http://schemas.microsoft.com/office/drawing/2015/10/21/chartex" xmlns:cx3="http://schemas.microsoft.com/office/drawing/2016/5/9/chartex" xmlns:cx4="http://schemas.microsoft.com/office/drawing/2016/5/10/chartex" xmlns:cx5="http://schemas.microsoft.com/office/drawing/2016/5/11/chartex" xmlns:cx6="http://schemas.microsoft.com/office/drawing/2016/5/12/chartex" xmlns:cx7="http://schemas.microsoft.com/office/drawing/2016/5/13/chartex" xmlns:cx8="http://schemas.microsoft.com/office/drawing/2016/5/14/chartex" xmlns:mc="http://schemas.openxmlformats.org/markup-compatibility/2006" xmlns:aink="http://schemas.microsoft.com/office/drawing/2016/ink" xmlns:am3d="http://schemas.microsoft.com/office/drawing/2017/model3d" xmlns:o="urn:schemas-microsoft-com:office:office" xmlns:oel="http://schemas.microsoft.com/office/2019/extlst" xmlns:r="http://schemas.openxmlformats.org/officeDocument/2006/relationships" xmlns:m="http://schemas.openxmlformats.org/officeDocument/2006/math" xmlns:v="urn:schemas-microsoft-com:vml" xmlns:wp14="http://schemas.microsoft.com/office/word/2010/wordprocessingDrawing" xmlns:wp="http://schemas.openxmlformats.org/drawingml/2006/wordprocessingDrawing" xmlns:w10="urn:schemas-microsoft-com:office:word" xmlns:w="http://schemas.openxmlformats.org/wordprocessingml/2006/main" xmlns:w14="http://schemas.microsoft.com/office/word/2010/wordml" xmlns:w15="http://schemas.microsoft.com/office/word/2012/wordml" xmlns:w16cex="http://schemas.microsoft.com/office/word/2018/wordml/cex" xmlns:w16cid="http://schemas.microsoft.com/office/word/2016/wordml/cid" xmlns:w16="http://schemas.microsoft.com/office/word/2018/wordml" xmlns:w16du="http://schemas.microsoft.com/office/word/2023/wordml/word16du" xmlns:w16sdtdh="http://schemas.microsoft.com/office/word/2020/wordml/sdtdatahash" xmlns:w16se="http://schemas.microsoft.com/office/word/2015/wordml/symex" xmlns:wpg="http://schemas.microsoft.com/office/word/2010/wordprocessingGroup" xmlns:wpi="http://schemas.microsoft.com/office/word/2010/wordprocessingInk" xmlns:wne="http://schemas.microsoft.com/office/word/2006/wordml" xmlns:wps="http://schemas.microsoft.com/office/word/2010/wordprocessingShape" mc:Ignorable="w14 w15 w16se w16cid w16 w16cex w16sdtdh w16du wp14">
+<w:endnotes xmlns:wpc="http://schemas.microsoft.com/office/word/2010/wordprocessingCanvas" xmlns:cx="http://schemas.microsoft.com/office/drawing/2014/chartex" xmlns:cx1="http://schemas.microsoft.com/office/drawing/2015/9/8/chartex" xmlns:cx2="http://schemas.microsoft.com/office/drawing/2015/10/21/chartex" xmlns:cx3="http://schemas.microsoft.com/office/drawing/2016/5/9/chartex" xmlns:cx4="http://schemas.microsoft.com/office/drawing/2016/5/10/chartex" xmlns:cx5="http://schemas.microsoft.com/office/drawing/2016/5/11/chartex" xmlns:cx6="http://schemas.microsoft.com/office/drawing/2016/5/12/chartex" xmlns:cx7="http://schemas.microsoft.com/office/drawing/2016/5/13/chartex" xmlns:cx8="http://schemas.microsoft.com/office/drawing/2016/5/14/chartex" xmlns:mc="http://schemas.openxmlformats.org/markup-compatibility/2006" xmlns:aink="http://schemas.microsoft.com/office/drawing/2016/ink" xmlns:am3d="http://schemas.microsoft.com/office/drawing/2017/model3d" xmlns:o="urn:schemas-microsoft-com:office:office" xmlns:oel="http://schemas.microsoft.com/office/2019/extlst" xmlns:r="http://schemas.openxmlformats.org/officeDocument/2006/relationships" xmlns:m="http://schemas.openxmlformats.org/officeDocument/2006/math" xmlns:v="urn:schemas-microsoft-com:vml" xmlns:wp14="http://schemas.microsoft.com/office/word/2010/wordprocessingDrawing" xmlns:wp="http://schemas.openxmlformats.org/drawingml/2006/wordprocessingDrawing" xmlns:w10="urn:schemas-microsoft-com:office:word" xmlns:w="http://schemas.openxmlformats.org/wordprocessingml/2006/main" xmlns:w14="http://schemas.microsoft.com/office/word/2010/wordml" xmlns:w15="http://schemas.microsoft.com/office/word/2012/wordml" xmlns:w16cex="http://schemas.microsoft.com/office/word/2018/wordml/cex" xmlns:w16cid="http://schemas.microsoft.com/office/word/2016/wordml/cid" xmlns:w16="http://schemas.microsoft.com/office/word/2018/wordml" xmlns:w16du="http://schemas.microsoft.com/office/word/2023/wordml/word16du" xmlns:w16sdtdh="http://schemas.microsoft.com/office/word/2020/wordml/sdtdatahash" xmlns:w16sdtfl="http://schemas.microsoft.com/office/word/2024/wordml/sdtformatlock" xmlns:w16se="http://schemas.microsoft.com/office/word/2015/wordml/symex" xmlns:wpg="http://schemas.microsoft.com/office/word/2010/wordprocessingGroup" xmlns:wpi="http://schemas.microsoft.com/office/word/2010/wordprocessingInk" xmlns:wne="http://schemas.microsoft.com/office/word/2006/wordml" xmlns:wps="http://schemas.microsoft.com/office/word/2010/wordprocessingShape" mc:Ignorable="w14 w15 w16se w16cid w16 w16cex w16sdtdh w16sdtfl w16du wp14">
   <w:endnote w:type="separator" w:id="-1">
     <w:p>
+      <w:pPr>
+        <w:rPr>
+          <w:rFonts w:hint="eastAsia"/>
+        </w:rPr>
+      </w:pPr>
       <w:r>
         <w:separator/>
       </w:r>
@@ -3680,6 +3584,11 @@
   </w:endnote>
   <w:endnote w:type="continuationSeparator" w:id="0">
     <w:p>
+      <w:pPr>
+        <w:rPr>
+          <w:rFonts w:hint="eastAsia"/>
+        </w:rPr>
+      </w:pPr>
       <w:r>
         <w:continuationSeparator/>
       </w:r>
@@ -3689,9 +3598,14 @@
 </file>
 
 <file path=word/footnotes.xml><?xml version="1.0" encoding="utf-8"?>
-<w:footnotes xmlns:wpc="http://schemas.microsoft.com/office/word/2010/wordprocessingCanvas" xmlns:cx="http://schemas.microsoft.com/office/drawing/2014/chartex" xmlns:cx1="http://schemas.microsoft.com/office/drawing/2015/9/8/chartex" xmlns:cx2="http://schemas.microsoft.com/office/drawing/2015/10/21/chartex" xmlns:cx3="http://schemas.microsoft.com/office/drawing/2016/5/9/chartex" xmlns:cx4="http://schemas.microsoft.com/office/drawing/2016/5/10/chartex" xmlns:cx5="http://schemas.microsoft.com/office/drawing/2016/5/11/chartex" xmlns:cx6="http://schemas.microsoft.com/office/drawing/2016/5/12/chartex" xmlns:cx7="http://schemas.microsoft.com/office/drawing/2016/5/13/chartex" xmlns:cx8="http://schemas.microsoft.com/office/drawing/2016/5/14/chartex" xmlns:mc="http://schemas.openxmlformats.org/markup-compatibility/2006" xmlns:aink="http://schemas.microsoft.com/office/drawing/2016/ink" xmlns:am3d="http://schemas.microsoft.com/office/drawing/2017/model3d" xmlns:o="urn:schemas-microsoft-com:office:office" xmlns:oel="http://schemas.microsoft.com/office/2019/extlst" xmlns:r="http://schemas.openxmlformats.org/officeDocument/2006/relationships" xmlns:m="http://schemas.openxmlformats.org/officeDocument/2006/math" xmlns:v="urn:schemas-microsoft-com:vml" xmlns:wp14="http://schemas.microsoft.com/office/word/2010/wordprocessingDrawing" xmlns:wp="http://schemas.openxmlformats.org/drawingml/2006/wordprocessingDrawing" xmlns:w10="urn:schemas-microsoft-com:office:word" xmlns:w="http://schemas.openxmlformats.org/wordprocessingml/2006/main" xmlns:w14="http://schemas.microsoft.com/office/word/2010/wordml" xmlns:w15="http://schemas.microsoft.com/office/word/2012/wordml" xmlns:w16cex="http://schemas.microsoft.com/office/word/2018/wordml/cex" xmlns:w16cid="http://schemas.microsoft.com/office/word/2016/wordml/cid" xmlns:w16="http://schemas.microsoft.com/office/word/2018/wordml" xmlns:w16du="http://schemas.microsoft.com/office/word/2023/wordml/word16du" xmlns:w16sdtdh="http://schemas.microsoft.com/office/word/2020/wordml/sdtdatahash" xmlns:w16se="http://schemas.microsoft.com/office/word/2015/wordml/symex" xmlns:wpg="http://schemas.microsoft.com/office/word/2010/wordprocessingGroup" xmlns:wpi="http://schemas.microsoft.com/office/word/2010/wordprocessingInk" xmlns:wne="http://schemas.microsoft.com/office/word/2006/wordml" xmlns:wps="http://schemas.microsoft.com/office/word/2010/wordprocessingShape" mc:Ignorable="w14 w15 w16se w16cid w16 w16cex w16sdtdh w16du wp14">
+<w:footnotes xmlns:wpc="http://schemas.microsoft.com/office/word/2010/wordprocessingCanvas" xmlns:cx="http://schemas.microsoft.com/office/drawing/2014/chartex" xmlns:cx1="http://schemas.microsoft.com/office/drawing/2015/9/8/chartex" xmlns:cx2="http://schemas.microsoft.com/office/drawing/2015/10/21/chartex" xmlns:cx3="http://schemas.microsoft.com/office/drawing/2016/5/9/chartex" xmlns:cx4="http://schemas.microsoft.com/office/drawing/2016/5/10/chartex" xmlns:cx5="http://schemas.microsoft.com/office/drawing/2016/5/11/chartex" xmlns:cx6="http://schemas.microsoft.com/office/drawing/2016/5/12/chartex" xmlns:cx7="http://schemas.microsoft.com/office/drawing/2016/5/13/chartex" xmlns:cx8="http://schemas.microsoft.com/office/drawing/2016/5/14/chartex" xmlns:mc="http://schemas.openxmlformats.org/markup-compatibility/2006" xmlns:aink="http://schemas.microsoft.com/office/drawing/2016/ink" xmlns:am3d="http://schemas.microsoft.com/office/drawing/2017/model3d" xmlns:o="urn:schemas-microsoft-com:office:office" xmlns:oel="http://schemas.microsoft.com/office/2019/extlst" xmlns:r="http://schemas.openxmlformats.org/officeDocument/2006/relationships" xmlns:m="http://schemas.openxmlformats.org/officeDocument/2006/math" xmlns:v="urn:schemas-microsoft-com:vml" xmlns:wp14="http://schemas.microsoft.com/office/word/2010/wordprocessingDrawing" xmlns:wp="http://schemas.openxmlformats.org/drawingml/2006/wordprocessingDrawing" xmlns:w10="urn:schemas-microsoft-com:office:word" xmlns:w="http://schemas.openxmlformats.org/wordprocessingml/2006/main" xmlns:w14="http://schemas.microsoft.com/office/word/2010/wordml" xmlns:w15="http://schemas.microsoft.com/office/word/2012/wordml" xmlns:w16cex="http://schemas.microsoft.com/office/word/2018/wordml/cex" xmlns:w16cid="http://schemas.microsoft.com/office/word/2016/wordml/cid" xmlns:w16="http://schemas.microsoft.com/office/word/2018/wordml" xmlns:w16du="http://schemas.microsoft.com/office/word/2023/wordml/word16du" xmlns:w16sdtdh="http://schemas.microsoft.com/office/word/2020/wordml/sdtdatahash" xmlns:w16sdtfl="http://schemas.microsoft.com/office/word/2024/wordml/sdtformatlock" xmlns:w16se="http://schemas.microsoft.com/office/word/2015/wordml/symex" xmlns:wpg="http://schemas.microsoft.com/office/word/2010/wordprocessingGroup" xmlns:wpi="http://schemas.microsoft.com/office/word/2010/wordprocessingInk" xmlns:wne="http://schemas.microsoft.com/office/word/2006/wordml" xmlns:wps="http://schemas.microsoft.com/office/word/2010/wordprocessingShape" mc:Ignorable="w14 w15 w16se w16cid w16 w16cex w16sdtdh w16sdtfl w16du wp14">
   <w:footnote w:type="separator" w:id="-1">
     <w:p>
+      <w:pPr>
+        <w:rPr>
+          <w:rFonts w:hint="eastAsia"/>
+        </w:rPr>
+      </w:pPr>
       <w:r>
         <w:separator/>
       </w:r>
@@ -3699,6 +3613,11 @@
   </w:footnote>
   <w:footnote w:type="continuationSeparator" w:id="0">
     <w:p>
+      <w:pPr>
+        <w:rPr>
+          <w:rFonts w:hint="eastAsia"/>
+        </w:rPr>
+      </w:pPr>
       <w:r>
         <w:continuationSeparator/>
       </w:r>
@@ -3708,7 +3627,7 @@
 </file>
 
 <file path=word/numbering.xml><?xml version="1.0" encoding="utf-8"?>
-<w:numbering xmlns:wpc="http://schemas.microsoft.com/office/word/2010/wordprocessingCanvas" xmlns:cx="http://schemas.microsoft.com/office/drawing/2014/chartex" xmlns:cx1="http://schemas.microsoft.com/office/drawing/2015/9/8/chartex" xmlns:cx2="http://schemas.microsoft.com/office/drawing/2015/10/21/chartex" xmlns:cx3="http://schemas.microsoft.com/office/drawing/2016/5/9/chartex" xmlns:cx4="http://schemas.microsoft.com/office/drawing/2016/5/10/chartex" xmlns:cx5="http://schemas.microsoft.com/office/drawing/2016/5/11/chartex" xmlns:cx6="http://schemas.microsoft.com/office/drawing/2016/5/12/chartex" xmlns:cx7="http://schemas.microsoft.com/office/drawing/2016/5/13/chartex" xmlns:cx8="http://schemas.microsoft.com/office/drawing/2016/5/14/chartex" xmlns:mc="http://schemas.openxmlformats.org/markup-compatibility/2006" xmlns:aink="http://schemas.microsoft.com/office/drawing/2016/ink" xmlns:am3d="http://schemas.microsoft.com/office/drawing/2017/model3d" xmlns:o="urn:schemas-microsoft-com:office:office" xmlns:oel="http://schemas.microsoft.com/office/2019/extlst" xmlns:r="http://schemas.openxmlformats.org/officeDocument/2006/relationships" xmlns:m="http://schemas.openxmlformats.org/officeDocument/2006/math" xmlns:v="urn:schemas-microsoft-com:vml" xmlns:wp14="http://schemas.microsoft.com/office/word/2010/wordprocessingDrawing" xmlns:wp="http://schemas.openxmlformats.org/drawingml/2006/wordprocessingDrawing" xmlns:w10="urn:schemas-microsoft-com:office:word" xmlns:w="http://schemas.openxmlformats.org/wordprocessingml/2006/main" xmlns:w14="http://schemas.microsoft.com/office/word/2010/wordml" xmlns:w15="http://schemas.microsoft.com/office/word/2012/wordml" xmlns:w16cex="http://schemas.microsoft.com/office/word/2018/wordml/cex" xmlns:w16cid="http://schemas.microsoft.com/office/word/2016/wordml/cid" xmlns:w16="http://schemas.microsoft.com/office/word/2018/wordml" xmlns:w16du="http://schemas.microsoft.com/office/word/2023/wordml/word16du" xmlns:w16sdtdh="http://schemas.microsoft.com/office/word/2020/wordml/sdtdatahash" xmlns:w16se="http://schemas.microsoft.com/office/word/2015/wordml/symex" xmlns:wpg="http://schemas.microsoft.com/office/word/2010/wordprocessingGroup" xmlns:wpi="http://schemas.microsoft.com/office/word/2010/wordprocessingInk" xmlns:wne="http://schemas.microsoft.com/office/word/2006/wordml" xmlns:wps="http://schemas.microsoft.com/office/word/2010/wordprocessingShape" mc:Ignorable="w14 w15 w16se w16cid w16 w16cex w16sdtdh w16du wp14">
+<w:numbering xmlns:wpc="http://schemas.microsoft.com/office/word/2010/wordprocessingCanvas" xmlns:cx="http://schemas.microsoft.com/office/drawing/2014/chartex" xmlns:cx1="http://schemas.microsoft.com/office/drawing/2015/9/8/chartex" xmlns:cx2="http://schemas.microsoft.com/office/drawing/2015/10/21/chartex" xmlns:cx3="http://schemas.microsoft.com/office/drawing/2016/5/9/chartex" xmlns:cx4="http://schemas.microsoft.com/office/drawing/2016/5/10/chartex" xmlns:cx5="http://schemas.microsoft.com/office/drawing/2016/5/11/chartex" xmlns:cx6="http://schemas.microsoft.com/office/drawing/2016/5/12/chartex" xmlns:cx7="http://schemas.microsoft.com/office/drawing/2016/5/13/chartex" xmlns:cx8="http://schemas.microsoft.com/office/drawing/2016/5/14/chartex" xmlns:mc="http://schemas.openxmlformats.org/markup-compatibility/2006" xmlns:aink="http://schemas.microsoft.com/office/drawing/2016/ink" xmlns:am3d="http://schemas.microsoft.com/office/drawing/2017/model3d" xmlns:o="urn:schemas-microsoft-com:office:office" xmlns:oel="http://schemas.microsoft.com/office/2019/extlst" xmlns:r="http://schemas.openxmlformats.org/officeDocument/2006/relationships" xmlns:m="http://schemas.openxmlformats.org/officeDocument/2006/math" xmlns:v="urn:schemas-microsoft-com:vml" xmlns:wp14="http://schemas.microsoft.com/office/word/2010/wordprocessingDrawing" xmlns:wp="http://schemas.openxmlformats.org/drawingml/2006/wordprocessingDrawing" xmlns:w10="urn:schemas-microsoft-com:office:word" xmlns:w="http://schemas.openxmlformats.org/wordprocessingml/2006/main" xmlns:w14="http://schemas.microsoft.com/office/word/2010/wordml" xmlns:w15="http://schemas.microsoft.com/office/word/2012/wordml" xmlns:w16cex="http://schemas.microsoft.com/office/word/2018/wordml/cex" xmlns:w16cid="http://schemas.microsoft.com/office/word/2016/wordml/cid" xmlns:w16="http://schemas.microsoft.com/office/word/2018/wordml" xmlns:w16du="http://schemas.microsoft.com/office/word/2023/wordml/word16du" xmlns:w16sdtdh="http://schemas.microsoft.com/office/word/2020/wordml/sdtdatahash" xmlns:w16sdtfl="http://schemas.microsoft.com/office/word/2024/wordml/sdtformatlock" xmlns:w16se="http://schemas.microsoft.com/office/word/2015/wordml/symex" xmlns:wpg="http://schemas.microsoft.com/office/word/2010/wordprocessingGroup" xmlns:wpi="http://schemas.microsoft.com/office/word/2010/wordprocessingInk" xmlns:wne="http://schemas.microsoft.com/office/word/2006/wordml" xmlns:wps="http://schemas.microsoft.com/office/word/2010/wordprocessingShape" mc:Ignorable="w14 w15 w16se w16cid w16 w16cex w16sdtdh w16sdtfl w16du wp14">
   <w:abstractNum w:abstractNumId="0" w15:restartNumberingAfterBreak="0">
     <w:nsid w:val="25A43CF9"/>
     <w:multiLevelType w:val="hybridMultilevel"/>
@@ -3805,7 +3724,7 @@
 </file>
 
 <file path=word/styles.xml><?xml version="1.0" encoding="utf-8"?>
-<w:styles xmlns:mc="http://schemas.openxmlformats.org/markup-compatibility/2006" xmlns:r="http://schemas.openxmlformats.org/officeDocument/2006/relationships" xmlns:w="http://schemas.openxmlformats.org/wordprocessingml/2006/main" xmlns:w14="http://schemas.microsoft.com/office/word/2010/wordml" xmlns:w15="http://schemas.microsoft.com/office/word/2012/wordml" xmlns:w16cex="http://schemas.microsoft.com/office/word/2018/wordml/cex" xmlns:w16cid="http://schemas.microsoft.com/office/word/2016/wordml/cid" xmlns:w16="http://schemas.microsoft.com/office/word/2018/wordml" xmlns:w16du="http://schemas.microsoft.com/office/word/2023/wordml/word16du" xmlns:w16sdtdh="http://schemas.microsoft.com/office/word/2020/wordml/sdtdatahash" xmlns:w16se="http://schemas.microsoft.com/office/word/2015/wordml/symex" mc:Ignorable="w14 w15 w16se w16cid w16 w16cex w16sdtdh w16du">
+<w:styles xmlns:mc="http://schemas.openxmlformats.org/markup-compatibility/2006" xmlns:r="http://schemas.openxmlformats.org/officeDocument/2006/relationships" xmlns:w="http://schemas.openxmlformats.org/wordprocessingml/2006/main" xmlns:w14="http://schemas.microsoft.com/office/word/2010/wordml" xmlns:w15="http://schemas.microsoft.com/office/word/2012/wordml" xmlns:w16cex="http://schemas.microsoft.com/office/word/2018/wordml/cex" xmlns:w16cid="http://schemas.microsoft.com/office/word/2016/wordml/cid" xmlns:w16="http://schemas.microsoft.com/office/word/2018/wordml" xmlns:w16du="http://schemas.microsoft.com/office/word/2023/wordml/word16du" xmlns:w16sdtdh="http://schemas.microsoft.com/office/word/2020/wordml/sdtdatahash" xmlns:w16sdtfl="http://schemas.microsoft.com/office/word/2024/wordml/sdtformatlock" xmlns:w16se="http://schemas.microsoft.com/office/word/2015/wordml/symex" mc:Ignorable="w14 w15 w16se w16cid w16 w16cex w16sdtdh w16sdtfl w16du">
   <w:docDefaults>
     <w:rPrDefault>
       <w:rPr>

</xml_diff>

<commit_message>
adaptive step of tgAmp
</commit_message>
<xml_diff>
--- a/实验操作说明.docx
+++ b/实验操作说明.docx
@@ -3539,7 +3539,7 @@
     <w:p>
       <w:pPr>
         <w:rPr>
-          <w:rFonts w:asciiTheme="minorEastAsia" w:hAnsiTheme="minorEastAsia" w:hint="eastAsia"/>
+          <w:rFonts w:asciiTheme="minorEastAsia" w:hAnsiTheme="minorEastAsia"/>
           <w:sz w:val="24"/>
         </w:rPr>
       </w:pPr>
@@ -3556,6 +3556,78 @@
           <w:sz w:val="24"/>
         </w:rPr>
         <w:t>，重新启动程序即可</w:t>
+      </w:r>
+    </w:p>
+    <w:p>
+      <w:pPr>
+        <w:rPr>
+          <w:rFonts w:asciiTheme="minorEastAsia" w:hAnsiTheme="minorEastAsia" w:hint="eastAsia"/>
+          <w:sz w:val="24"/>
+        </w:rPr>
+      </w:pPr>
+    </w:p>
+    <w:p>
+      <w:pPr>
+        <w:rPr>
+          <w:rFonts w:asciiTheme="minorEastAsia" w:hAnsiTheme="minorEastAsia"/>
+          <w:sz w:val="24"/>
+        </w:rPr>
+      </w:pPr>
+      <w:r>
+        <w:rPr>
+          <w:noProof/>
+          <w14:ligatures w14:val="standardContextual"/>
+        </w:rPr>
+        <w:drawing>
+          <wp:inline distT="0" distB="0" distL="0" distR="0" wp14:anchorId="2892DC44" wp14:editId="4899C307">
+            <wp:extent cx="5274310" cy="1844675"/>
+            <wp:effectExtent l="0" t="0" r="2540" b="3175"/>
+            <wp:docPr id="1325406363" name="图片 1" descr="图形用户界面, 文本, 应用程序&#10;&#10;AI 生成的内容可能不正确。"/>
+            <wp:cNvGraphicFramePr>
+              <a:graphicFrameLocks xmlns:a="http://schemas.openxmlformats.org/drawingml/2006/main" noChangeAspect="1"/>
+            </wp:cNvGraphicFramePr>
+            <a:graphic xmlns:a="http://schemas.openxmlformats.org/drawingml/2006/main">
+              <a:graphicData uri="http://schemas.openxmlformats.org/drawingml/2006/picture">
+                <pic:pic xmlns:pic="http://schemas.openxmlformats.org/drawingml/2006/picture">
+                  <pic:nvPicPr>
+                    <pic:cNvPr id="1325406363" name="图片 1" descr="图形用户界面, 文本, 应用程序&#10;&#10;AI 生成的内容可能不正确。"/>
+                    <pic:cNvPicPr/>
+                  </pic:nvPicPr>
+                  <pic:blipFill>
+                    <a:blip r:embed="rId15"/>
+                    <a:stretch>
+                      <a:fillRect/>
+                    </a:stretch>
+                  </pic:blipFill>
+                  <pic:spPr>
+                    <a:xfrm>
+                      <a:off x="0" y="0"/>
+                      <a:ext cx="5274310" cy="1844675"/>
+                    </a:xfrm>
+                    <a:prstGeom prst="rect">
+                      <a:avLst/>
+                    </a:prstGeom>
+                  </pic:spPr>
+                </pic:pic>
+              </a:graphicData>
+            </a:graphic>
+          </wp:inline>
+        </w:drawing>
+      </w:r>
+    </w:p>
+    <w:p>
+      <w:pPr>
+        <w:rPr>
+          <w:rFonts w:asciiTheme="minorEastAsia" w:hAnsiTheme="minorEastAsia" w:hint="eastAsia"/>
+          <w:sz w:val="24"/>
+        </w:rPr>
+      </w:pPr>
+      <w:r>
+        <w:rPr>
+          <w:rFonts w:asciiTheme="minorEastAsia" w:hAnsiTheme="minorEastAsia" w:hint="eastAsia"/>
+          <w:sz w:val="24"/>
+        </w:rPr>
+        <w:t>被试同时长按两个键导致报错，需要指导被试正确操作。</w:t>
       </w:r>
     </w:p>
     <w:sectPr>

</xml_diff>

<commit_message>
change the output format to .csv
</commit_message>
<xml_diff>
--- a/实验操作说明.docx
+++ b/实验操作说明.docx
@@ -2940,7 +2940,7 @@
           <w:sz w:val="24"/>
           <w:highlight w:val="lightGray"/>
         </w:rPr>
-        <w:t>.m</w:t>
+        <w:t>.</w:t>
       </w:r>
       <w:r>
         <w:rPr>
@@ -2948,7 +2948,7 @@
           <w:sz w:val="24"/>
           <w:highlight w:val="lightGray"/>
         </w:rPr>
-        <w:t>at</w:t>
+        <w:t>csv</w:t>
       </w:r>
       <w:r>
         <w:rPr>
@@ -3000,6 +3000,13 @@
           <w:sz w:val="24"/>
         </w:rPr>
         <w:t>记录实验异常情况于SubjInfo.csv表格的Note列中</w:t>
+      </w:r>
+      <w:r>
+        <w:rPr>
+          <w:rFonts w:asciiTheme="minorEastAsia" w:hAnsiTheme="minorEastAsia" w:hint="eastAsia"/>
+          <w:sz w:val="24"/>
+        </w:rPr>
+        <w:t>（勿用英文空格）</w:t>
       </w:r>
       <w:r>
         <w:rPr>
@@ -3539,7 +3546,7 @@
     <w:p>
       <w:pPr>
         <w:rPr>
-          <w:rFonts w:asciiTheme="minorEastAsia" w:hAnsiTheme="minorEastAsia"/>
+          <w:rFonts w:asciiTheme="minorEastAsia" w:hAnsiTheme="minorEastAsia" w:hint="eastAsia"/>
           <w:sz w:val="24"/>
         </w:rPr>
       </w:pPr>
@@ -3569,7 +3576,7 @@
     <w:p>
       <w:pPr>
         <w:rPr>
-          <w:rFonts w:asciiTheme="minorEastAsia" w:hAnsiTheme="minorEastAsia"/>
+          <w:rFonts w:asciiTheme="minorEastAsia" w:hAnsiTheme="minorEastAsia" w:hint="eastAsia"/>
           <w:sz w:val="24"/>
         </w:rPr>
       </w:pPr>

</xml_diff>

<commit_message>
Version 2 with catch trials and check screens
</commit_message>
<xml_diff>
--- a/实验操作说明.docx
+++ b/实验操作说明.docx
@@ -850,9 +850,9 @@
           <w:sz w:val="24"/>
         </w:rPr>
         <w:drawing>
-          <wp:inline distT="0" distB="0" distL="0" distR="0" wp14:anchorId="06A63490" wp14:editId="4F93D8B0">
-            <wp:extent cx="1529478" cy="1581150"/>
-            <wp:effectExtent l="0" t="0" r="0" b="0"/>
+          <wp:inline distT="0" distB="0" distL="0" distR="0" wp14:anchorId="06A63490" wp14:editId="2BF4BB81">
+            <wp:extent cx="1326253" cy="1371060"/>
+            <wp:effectExtent l="0" t="0" r="7620" b="635"/>
             <wp:docPr id="272510629" name="图片 2"/>
             <wp:cNvGraphicFramePr>
               <a:graphicFrameLocks xmlns:a="http://schemas.openxmlformats.org/drawingml/2006/main" noChangeAspect="1"/>
@@ -880,7 +880,7 @@
                   <pic:spPr bwMode="auto">
                     <a:xfrm>
                       <a:off x="0" y="0"/>
-                      <a:ext cx="1534256" cy="1586090"/>
+                      <a:ext cx="1343550" cy="1388941"/>
                     </a:xfrm>
                     <a:prstGeom prst="rect">
                       <a:avLst/>
@@ -908,9 +908,9 @@
           <w:sz w:val="24"/>
         </w:rPr>
         <w:drawing>
-          <wp:inline distT="0" distB="0" distL="0" distR="0" wp14:anchorId="7379DC3A" wp14:editId="0973135D">
-            <wp:extent cx="1428695" cy="1583055"/>
-            <wp:effectExtent l="0" t="0" r="635" b="0"/>
+          <wp:inline distT="0" distB="0" distL="0" distR="0" wp14:anchorId="7379DC3A" wp14:editId="06EC2283">
+            <wp:extent cx="1233316" cy="1366566"/>
+            <wp:effectExtent l="0" t="0" r="5080" b="5080"/>
             <wp:docPr id="652961874" name="图片 4"/>
             <wp:cNvGraphicFramePr>
               <a:graphicFrameLocks xmlns:a="http://schemas.openxmlformats.org/drawingml/2006/main" noChangeAspect="1"/>
@@ -938,7 +938,7 @@
                   <pic:spPr bwMode="auto">
                     <a:xfrm>
                       <a:off x="0" y="0"/>
-                      <a:ext cx="1433948" cy="1588875"/>
+                      <a:ext cx="1246027" cy="1380650"/>
                     </a:xfrm>
                     <a:prstGeom prst="rect">
                       <a:avLst/>
@@ -966,9 +966,9 @@
           <w:sz w:val="24"/>
         </w:rPr>
         <w:drawing>
-          <wp:inline distT="0" distB="0" distL="0" distR="0" wp14:anchorId="2F89E54F" wp14:editId="16495C47">
-            <wp:extent cx="1327150" cy="1578779"/>
-            <wp:effectExtent l="0" t="0" r="6350" b="2540"/>
+          <wp:inline distT="0" distB="0" distL="0" distR="0" wp14:anchorId="2F89E54F" wp14:editId="709B0A6E">
+            <wp:extent cx="1138238" cy="1354050"/>
+            <wp:effectExtent l="0" t="0" r="5080" b="0"/>
             <wp:docPr id="1571500913" name="图片 1"/>
             <wp:cNvGraphicFramePr>
               <a:graphicFrameLocks xmlns:a="http://schemas.openxmlformats.org/drawingml/2006/main" noChangeAspect="1"/>
@@ -998,7 +998,7 @@
                   <pic:spPr bwMode="auto">
                     <a:xfrm>
                       <a:off x="0" y="0"/>
-                      <a:ext cx="1368004" cy="1627379"/>
+                      <a:ext cx="1180756" cy="1404629"/>
                     </a:xfrm>
                     <a:prstGeom prst="rect">
                       <a:avLst/>
@@ -1830,7 +1830,6 @@
           <w:rFonts w:asciiTheme="minorEastAsia" w:hAnsiTheme="minorEastAsia" w:hint="eastAsia"/>
           <w:sz w:val="24"/>
         </w:rPr>
-        <w:lastRenderedPageBreak/>
         <w:t>被试</w:t>
       </w:r>
       <w:r>
@@ -1906,6 +1905,7 @@
           <w:sz w:val="28"/>
           <w:szCs w:val="24"/>
         </w:rPr>
+        <w:lastRenderedPageBreak/>
         <w:t>阈限测试</w:t>
       </w:r>
       <w:r>
@@ -1963,7 +1963,7 @@
           <w:iCs/>
           <w:sz w:val="24"/>
         </w:rPr>
-        <w:t>5</w:t>
+        <w:t>多</w:t>
       </w:r>
       <w:r>
         <w:rPr>
@@ -1996,7 +1996,7 @@
           <w:iCs/>
           <w:sz w:val="24"/>
         </w:rPr>
-        <w:t>1</w:t>
+        <w:t>2</w:t>
       </w:r>
       <w:r>
         <w:rPr>
@@ -2007,7 +2007,7 @@
           <w:iCs/>
           <w:sz w:val="24"/>
         </w:rPr>
-        <w:t>0</w:t>
+        <w:t>分钟</w:t>
       </w:r>
       <w:r>
         <w:rPr>
@@ -2018,7 +2018,18 @@
           <w:iCs/>
           <w:sz w:val="24"/>
         </w:rPr>
-        <w:t>分钟</w:t>
+        <w:t>，每组</w:t>
+      </w:r>
+      <w:r>
+        <w:rPr>
+          <w:rFonts w:asciiTheme="minorEastAsia" w:hAnsiTheme="minorEastAsia" w:hint="eastAsia"/>
+          <w:b/>
+          <w:bCs/>
+          <w:i/>
+          <w:iCs/>
+          <w:sz w:val="24"/>
+        </w:rPr>
+        <w:t>任务结束后，您都可以自由休息一段时间，再开始下一组实验任务</w:t>
       </w:r>
       <w:r>
         <w:rPr>
@@ -2040,62 +2051,117 @@
           <w:iCs/>
           <w:sz w:val="24"/>
         </w:rPr>
-        <w:t>，请尽量猜出答案而不要放弃并一直选同一选项。</w:t>
-      </w:r>
-      <w:r>
-        <w:rPr>
-          <w:rFonts w:asciiTheme="minorEastAsia" w:hAnsiTheme="minorEastAsia" w:hint="eastAsia"/>
-          <w:b/>
-          <w:bCs/>
-          <w:i/>
-          <w:iCs/>
-          <w:sz w:val="24"/>
-        </w:rPr>
-        <w:t>实验过程中，需要您一直看着即将变为灰色的屏幕，每次任务完成后，屏幕中央都会闪烁出现一个黑点，提示您将进入下一次任务。每</w:t>
-      </w:r>
-      <w:r>
-        <w:rPr>
-          <w:rFonts w:asciiTheme="minorEastAsia" w:hAnsiTheme="minorEastAsia" w:hint="eastAsia"/>
-          <w:b/>
-          <w:bCs/>
-          <w:i/>
-          <w:iCs/>
-          <w:sz w:val="24"/>
-        </w:rPr>
-        <w:t>一分多钟的</w:t>
-      </w:r>
-      <w:r>
-        <w:rPr>
-          <w:rFonts w:asciiTheme="minorEastAsia" w:hAnsiTheme="minorEastAsia" w:hint="eastAsia"/>
-          <w:b/>
-          <w:bCs/>
-          <w:i/>
-          <w:iCs/>
-          <w:sz w:val="24"/>
-        </w:rPr>
-        <w:t>任务结束后，您都可以自由休息一段时间</w:t>
-      </w:r>
-      <w:r>
-        <w:rPr>
-          <w:rFonts w:asciiTheme="minorEastAsia" w:hAnsiTheme="minorEastAsia" w:hint="eastAsia"/>
-          <w:b/>
-          <w:bCs/>
-          <w:i/>
-          <w:iCs/>
-          <w:sz w:val="24"/>
-        </w:rPr>
-        <w:t>，</w:t>
-      </w:r>
-      <w:r>
-        <w:rPr>
-          <w:rFonts w:asciiTheme="minorEastAsia" w:hAnsiTheme="minorEastAsia" w:hint="eastAsia"/>
-          <w:b/>
-          <w:bCs/>
-          <w:i/>
-          <w:iCs/>
-          <w:sz w:val="24"/>
-        </w:rPr>
-        <w:t>再开始下一组实验任务。但是在实验过程中，如无紧急情况请不要做无关的动作或发出声音，否则可能导致实验终止而影响您的报酬。您对实验流程还有什么疑问吗？</w:t>
+        <w:t>，请尽量猜出答案而不要</w:t>
+      </w:r>
+      <w:r>
+        <w:rPr>
+          <w:rFonts w:asciiTheme="minorEastAsia" w:hAnsiTheme="minorEastAsia" w:hint="eastAsia"/>
+          <w:b/>
+          <w:bCs/>
+          <w:i/>
+          <w:iCs/>
+          <w:sz w:val="24"/>
+        </w:rPr>
+        <w:t>将不确定的情况</w:t>
+      </w:r>
+      <w:r>
+        <w:rPr>
+          <w:rFonts w:asciiTheme="minorEastAsia" w:hAnsiTheme="minorEastAsia" w:hint="eastAsia"/>
+          <w:b/>
+          <w:bCs/>
+          <w:i/>
+          <w:iCs/>
+          <w:sz w:val="24"/>
+        </w:rPr>
+        <w:t>选</w:t>
+      </w:r>
+      <w:r>
+        <w:rPr>
+          <w:rFonts w:asciiTheme="minorEastAsia" w:hAnsiTheme="minorEastAsia" w:hint="eastAsia"/>
+          <w:b/>
+          <w:bCs/>
+          <w:i/>
+          <w:iCs/>
+          <w:sz w:val="24"/>
+        </w:rPr>
+        <w:t>为</w:t>
+      </w:r>
+      <w:r>
+        <w:rPr>
+          <w:rFonts w:asciiTheme="minorEastAsia" w:hAnsiTheme="minorEastAsia" w:hint="eastAsia"/>
+          <w:b/>
+          <w:bCs/>
+          <w:i/>
+          <w:iCs/>
+          <w:sz w:val="24"/>
+        </w:rPr>
+        <w:t>同一选项。</w:t>
+      </w:r>
+      <w:r>
+        <w:rPr>
+          <w:rFonts w:asciiTheme="minorEastAsia" w:hAnsiTheme="minorEastAsia" w:hint="eastAsia"/>
+          <w:b/>
+          <w:bCs/>
+          <w:i/>
+          <w:iCs/>
+          <w:sz w:val="24"/>
+        </w:rPr>
+        <w:t>需要注意的是，正式实验有一小部分任务是仅有提示音，而不包含目标声音的，此时您无需按任何键。</w:t>
+      </w:r>
+      <w:r>
+        <w:rPr>
+          <w:rFonts w:asciiTheme="minorEastAsia" w:hAnsiTheme="minorEastAsia" w:hint="eastAsia"/>
+          <w:b/>
+          <w:bCs/>
+          <w:i/>
+          <w:iCs/>
+          <w:sz w:val="24"/>
+        </w:rPr>
+        <w:t>实验过程中，需要您一直看着即将变为灰色的屏幕，每次任务完成后，屏幕中央都会闪烁出现一个黑点，提示您</w:t>
+      </w:r>
+      <w:r>
+        <w:rPr>
+          <w:rFonts w:asciiTheme="minorEastAsia" w:hAnsiTheme="minorEastAsia" w:hint="eastAsia"/>
+          <w:b/>
+          <w:bCs/>
+          <w:i/>
+          <w:iCs/>
+          <w:sz w:val="24"/>
+        </w:rPr>
+        <w:t>即</w:t>
+      </w:r>
+      <w:r>
+        <w:rPr>
+          <w:rFonts w:asciiTheme="minorEastAsia" w:hAnsiTheme="minorEastAsia" w:hint="eastAsia"/>
+          <w:b/>
+          <w:bCs/>
+          <w:i/>
+          <w:iCs/>
+          <w:sz w:val="24"/>
+        </w:rPr>
+        <w:t>将进入下一次任务。但是在实验过程中，如无紧急情况请不要做无关的动作或发出声音，否则可能导致实验终止而影响您的报酬。</w:t>
+      </w:r>
+      <w:r>
+        <w:rPr>
+          <w:rFonts w:asciiTheme="minorEastAsia" w:hAnsiTheme="minorEastAsia" w:hint="eastAsia"/>
+          <w:b/>
+          <w:bCs/>
+          <w:i/>
+          <w:iCs/>
+          <w:sz w:val="24"/>
+        </w:rPr>
+        <w:t>现在</w:t>
+      </w:r>
+      <w:r>
+        <w:rPr>
+          <w:rFonts w:asciiTheme="minorEastAsia" w:hAnsiTheme="minorEastAsia" w:hint="eastAsia"/>
+          <w:b/>
+          <w:bCs/>
+          <w:i/>
+          <w:iCs/>
+          <w:sz w:val="24"/>
+        </w:rPr>
+        <w:t>您对实验流程还有什么疑问吗？</w:t>
       </w:r>
     </w:p>
     <w:p>
@@ -2625,7 +2691,6 @@
           <w:sz w:val="28"/>
           <w:szCs w:val="24"/>
         </w:rPr>
-        <w:lastRenderedPageBreak/>
         <w:t>主实验</w:t>
       </w:r>
       <w:r>
@@ -3133,17 +3198,6 @@
         </w:rPr>
         <w:t>时，可以提醒被试实验进程，鼓舞一下被试。</w:t>
       </w:r>
-    </w:p>
-    <w:p>
-      <w:pPr>
-        <w:widowControl/>
-        <w:spacing w:after="160" w:line="278" w:lineRule="auto"/>
-        <w:jc w:val="left"/>
-        <w:rPr>
-          <w:rFonts w:asciiTheme="minorEastAsia" w:hAnsiTheme="minorEastAsia" w:hint="eastAsia"/>
-          <w:sz w:val="24"/>
-        </w:rPr>
-      </w:pPr>
       <w:r>
         <w:rPr>
           <w:rFonts w:asciiTheme="minorEastAsia" w:hAnsiTheme="minorEastAsia" w:hint="eastAsia"/>

</xml_diff>